<commit_message>
Completed the section for future promise and impact.
</commit_message>
<xml_diff>
--- a/HaskellOutline.docx
+++ b/HaskellOutline.docx
@@ -488,21 +488,11 @@
       </w:pPr>
       <w:r>
         <w:rPr/>
-        <w:t>Goals</w:t>
-      </w:r>
-    </w:p>
-    <w:p>
-      <w:pPr>
-        <w:pStyle w:val="Normal"/>
-        <w:numPr>
-          <w:ilvl w:val="1"/>
-          <w:numId w:val="1"/>
-        </w:numPr>
-        <w:rPr/>
-      </w:pPr>
-      <w:r>
-        <w:rPr/>
-        <w:t>Contributions to the programming landscape</w:t>
+        <w:t xml:space="preserve">Contributions to the programming landscape </w:t>
+      </w:r>
+      <w:r>
+        <w:rPr/>
+        <w:t>(Mention this in Type classes and Monads)</w:t>
       </w:r>
     </w:p>
     <w:p>
@@ -867,6 +857,97 @@
       <w:r>
         <w:rPr/>
         <w:t>Global Issues and Promise for the Future</w:t>
+      </w:r>
+    </w:p>
+    <w:p>
+      <w:pPr>
+        <w:pStyle w:val="Normal"/>
+        <w:numPr>
+          <w:ilvl w:val="1"/>
+          <w:numId w:val="1"/>
+        </w:numPr>
+        <w:rPr/>
+      </w:pPr>
+      <w:r>
+        <w:rPr/>
+        <w:t xml:space="preserve">As Haskell is approaching </w:t>
+      </w:r>
+      <w:r>
+        <w:rPr/>
+        <w:t>the</w:t>
+      </w:r>
+      <w:r>
+        <w:rPr/>
+        <w:t xml:space="preserve"> 25</w:t>
+      </w:r>
+      <w:r>
+        <w:rPr>
+          <w:vertAlign w:val="superscript"/>
+        </w:rPr>
+        <w:t>th</w:t>
+      </w:r>
+      <w:r>
+        <w:rPr/>
+        <w:t xml:space="preserve"> year since its initial publishing, it is important to stop and take into account its progress </w:t>
+      </w:r>
+      <w:r>
+        <w:rPr/>
+        <w:t>in order to correctly assess its promise for the future</w:t>
+      </w:r>
+      <w:r>
+        <w:rPr/>
+        <w:t xml:space="preserve">.  In the beginning, Haskell began </w:t>
+      </w:r>
+      <w:r>
+        <w:rPr/>
+        <w:t xml:space="preserve">as an academically focused language with a relatively small following, but has grown from under 100 consistent users in 1995 to about 600 users in 2005.  Those who have been impacted by Haskell include both academic and industrial groups.  According to a web survey taken by Hudak and his associates (2007) for the academic year 2005-2006, 126 teachers from 89 universities among 22 countries; the highest responses being from the “USA (22%), the UK (19%), Germany (11%), Sweden (8%), Australia (7%), and Portugal (5%)”; were estimated to teach Haskell to a range of 5000-10,000 students (p. 12-41).  The largest group of students taking these courses in Haskell was estimated to be 2000-4000 annually for undergraduates learning Haskell as their first or second language.  The types of courses offering Haskell included a focus on functional or declarative programming, advanced programming, programming languages, theoretical topics, hardware descriptions, domain-specific languages, music, quantum computing, and distributed and parallel programming </w:t>
+      </w:r>
+      <w:r>
+        <w:rPr>
+          <w:rFonts w:ascii="Times New Roman" w:hAnsi="Times New Roman"/>
+          <w:b w:val="false"/>
+          <w:i w:val="false"/>
+          <w:caps w:val="false"/>
+          <w:smallCaps w:val="false"/>
+          <w:color w:val="000000"/>
+          <w:spacing w:val="0"/>
+          <w:sz w:val="24"/>
+          <w:szCs w:val="24"/>
+          <w:u w:val="none"/>
+        </w:rPr>
+        <w:t>(Hudak et al., 2007)</w:t>
+      </w:r>
+      <w:r>
+        <w:rPr/>
+        <w:t>.</w:t>
+      </w:r>
+    </w:p>
+    <w:p>
+      <w:pPr>
+        <w:pStyle w:val="Normal"/>
+        <w:numPr>
+          <w:ilvl w:val="1"/>
+          <w:numId w:val="1"/>
+        </w:numPr>
+        <w:rPr/>
+      </w:pPr>
+      <w:r>
+        <w:rPr/>
+        <w:t>As for industrial uses, companies from around the world have decided to implement Haskell in order to enhance their products.  Some of these companies and their respective countries include ABM AMRO, an international bank in Amsterdam, The Netherlands; Aetion Technnologies LLC, a defense contractor that conducted business between 1999-2011 in Columbus, Ohio with a focus on projects involving Artificial Intelligence; Better (or Erudify), founded in 2012 and based in both Zurich, Switzerland and New York, USA, used Haskell for its back-end web-servers and learning logic in order to provide high-quality courses; and bCODE Pty Ltd in Sydney, Australia; Fractis Research, which develops mobile-friendly solutions in Freiburg, and Germany; and Functor AB in Stockholm, Sweden, a company that produces tools to help eliminate bugs (Rheno, 2014).  In addition, a man by the name of Curt Sampson attempted to outline his experiences with the transition to using Haskell as a functional language upon founding Starling Software in Tokyo, Japan. After reviewing the benefits of functional languages, Sampson and his team convinced their client to allow the use of Haskell.  With the team's previous experience in the imperative languages of C, Java, Ruby, C# and Python, Sampson concluded that using Haskell had the advantages of concise and readable code, no noticeable disadvantages in speed thanks to concurrency and parallelism, portability, and the ability to interface with foreign functions in C.  However, Sampson also mentions that problems did arise when dealing with refactoring small bits of code, a lack of profiling tools, and space/memory leaks that arose from use of threads, but then later states that some of these issues could likely be resolved with more experience.</w:t>
+      </w:r>
+    </w:p>
+    <w:p>
+      <w:pPr>
+        <w:pStyle w:val="Normal"/>
+        <w:numPr>
+          <w:ilvl w:val="1"/>
+          <w:numId w:val="1"/>
+        </w:numPr>
+        <w:rPr/>
+      </w:pPr>
+      <w:r>
+        <w:rPr/>
+        <w:t xml:space="preserve">So, is Haskell projected to continue living?  According to these developments in the academic and industrial communities, it seems to likely be so.  This assessment may be further confirmed when evaluating the the active state of its community both in the IRC channel and the Haskell Wiki, which is the official Haskell website.  For instance, the Haskell 2010 Report was just recently released, setting revised standards for the language by those who contributed to the mailing list and discussion boards.  Considering all these factors, it may even be possible that an increase in developments may be seen in the near future. </w:t>
       </w:r>
     </w:p>
     <w:sectPr>

</xml_diff>

<commit_message>
Adding more on data types.
</commit_message>
<xml_diff>
--- a/HaskellOutline.docx
+++ b/HaskellOutline.docx
@@ -506,7 +506,11 @@
       </w:pPr>
       <w:r>
         <w:rPr/>
-        <w:t>General Facts</w:t>
+        <w:t xml:space="preserve">General Facts </w:t>
+      </w:r>
+      <w:r>
+        <w:rPr/>
+        <w:t>(Hudak, 2007)</w:t>
       </w:r>
     </w:p>
     <w:p>
@@ -520,7 +524,103 @@
       </w:pPr>
       <w:r>
         <w:rPr/>
-        <w:t>Lazy evaluation</w:t>
+        <w:t>Haskell uses non-strict or “l</w:t>
+      </w:r>
+      <w:r>
+        <w:rPr/>
+        <w:t>azy” evaluation</w:t>
+      </w:r>
+    </w:p>
+    <w:p>
+      <w:pPr>
+        <w:pStyle w:val="Normal"/>
+        <w:numPr>
+          <w:ilvl w:val="2"/>
+          <w:numId w:val="1"/>
+        </w:numPr>
+        <w:rPr/>
+      </w:pPr>
+      <w:r>
+        <w:rPr/>
+        <w:t>When stating that a language is lazy, it means that it uses a “call-by-need” methodology</w:t>
+      </w:r>
+    </w:p>
+    <w:p>
+      <w:pPr>
+        <w:pStyle w:val="Normal"/>
+        <w:numPr>
+          <w:ilvl w:val="2"/>
+          <w:numId w:val="1"/>
+        </w:numPr>
+        <w:rPr/>
+      </w:pPr>
+      <w:r>
+        <w:rPr/>
+        <w:t>This practice</w:t>
+      </w:r>
+      <w:r>
+        <w:rPr/>
+        <w:t xml:space="preserve"> requires the overhead of  delaying the evaluation until the moment it is needed, </w:t>
+      </w:r>
+      <w:r>
+        <w:rPr/>
+        <w:t>which prevents unnecessary evaluations from occurring, similar to “short-circuit evaluation” in C languages.</w:t>
+      </w:r>
+    </w:p>
+    <w:p>
+      <w:pPr>
+        <w:pStyle w:val="Normal"/>
+        <w:numPr>
+          <w:ilvl w:val="2"/>
+          <w:numId w:val="1"/>
+        </w:numPr>
+        <w:rPr/>
+      </w:pPr>
+      <w:r>
+        <w:rPr/>
+        <w:t>Lazy evaluation also requires overwriting the expression with the resulting value so that it is not evaluated twice.</w:t>
+      </w:r>
+    </w:p>
+    <w:p>
+      <w:pPr>
+        <w:pStyle w:val="Normal"/>
+        <w:numPr>
+          <w:ilvl w:val="2"/>
+          <w:numId w:val="1"/>
+        </w:numPr>
+        <w:rPr/>
+      </w:pPr>
+      <w:r>
+        <w:rPr/>
+        <w:t>Sometimes this means that the memory required to hold all this information grows too large for the space allotted.</w:t>
+      </w:r>
+    </w:p>
+    <w:p>
+      <w:pPr>
+        <w:pStyle w:val="Normal"/>
+        <w:numPr>
+          <w:ilvl w:val="3"/>
+          <w:numId w:val="1"/>
+        </w:numPr>
+        <w:rPr/>
+      </w:pPr>
+      <w:r>
+        <w:rPr/>
+        <w:t>To combat this problem, some strict features were added to the language (expand this later)</w:t>
+      </w:r>
+    </w:p>
+    <w:p>
+      <w:pPr>
+        <w:pStyle w:val="Normal"/>
+        <w:numPr>
+          <w:ilvl w:val="2"/>
+          <w:numId w:val="1"/>
+        </w:numPr>
+        <w:rPr/>
+      </w:pPr>
+      <w:r>
+        <w:rPr/>
+        <w:t>Explain  later what this has to do with scope</w:t>
       </w:r>
     </w:p>
     <w:p>
@@ -534,7 +634,93 @@
       </w:pPr>
       <w:r>
         <w:rPr/>
-        <w:t>Type system</w:t>
+        <w:t>Purity</w:t>
+      </w:r>
+    </w:p>
+    <w:p>
+      <w:pPr>
+        <w:pStyle w:val="Normal"/>
+        <w:numPr>
+          <w:ilvl w:val="2"/>
+          <w:numId w:val="1"/>
+        </w:numPr>
+        <w:rPr/>
+      </w:pPr>
+      <w:r>
+        <w:rPr/>
+        <w:t>As a result of Haskell's laziness, it followed that the language must also be pure.</w:t>
+      </w:r>
+    </w:p>
+    <w:p>
+      <w:pPr>
+        <w:pStyle w:val="Normal"/>
+        <w:numPr>
+          <w:ilvl w:val="2"/>
+          <w:numId w:val="1"/>
+        </w:numPr>
+        <w:rPr/>
+      </w:pPr>
+      <w:r>
+        <w:rPr/>
+        <w:t>By saying that Haskell is “pure,” it is meant that the language does not allow any side effects to occur internally.</w:t>
+      </w:r>
+    </w:p>
+    <w:p>
+      <w:pPr>
+        <w:pStyle w:val="Normal"/>
+        <w:numPr>
+          <w:ilvl w:val="2"/>
+          <w:numId w:val="1"/>
+        </w:numPr>
+        <w:rPr/>
+      </w:pPr>
+      <w:r>
+        <w:rPr/>
+        <w:t>This being said, there was initially a problem in dealing with I/O.</w:t>
+      </w:r>
+    </w:p>
+    <w:p>
+      <w:pPr>
+        <w:pStyle w:val="Normal"/>
+        <w:numPr>
+          <w:ilvl w:val="2"/>
+          <w:numId w:val="1"/>
+        </w:numPr>
+        <w:rPr/>
+      </w:pPr>
+      <w:r>
+        <w:rPr/>
+        <w:t>The problem with I/O was later resolved with the introduction of Monads and monadic I/O, which restricted any side effects to only occur when dealing with external data.</w:t>
+      </w:r>
+    </w:p>
+    <w:p>
+      <w:pPr>
+        <w:pStyle w:val="Normal"/>
+        <w:numPr>
+          <w:ilvl w:val="2"/>
+          <w:numId w:val="1"/>
+        </w:numPr>
+        <w:rPr>
+          <w:rFonts w:ascii="Times New Roman" w:hAnsi="Times New Roman"/>
+          <w:i w:val="false"/>
+          <w:iCs w:val="false"/>
+          <w:sz w:val="24"/>
+          <w:szCs w:val="24"/>
+        </w:rPr>
+      </w:pPr>
+      <w:r>
+        <w:rPr/>
+        <w:t xml:space="preserve">Therefore, this method separates pure and impure code, making code more modular and easier to debug. </w:t>
+      </w:r>
+      <w:r>
+        <w:rPr>
+          <w:rFonts w:ascii="Times New Roman" w:hAnsi="Times New Roman"/>
+          <w:i w:val="false"/>
+          <w:iCs w:val="false"/>
+          <w:sz w:val="24"/>
+          <w:szCs w:val="24"/>
+        </w:rPr>
+        <w:t>(O'Sullivan et al., 2008).</w:t>
       </w:r>
     </w:p>
     <w:p>
@@ -548,7 +734,7 @@
       </w:pPr>
       <w:r>
         <w:rPr/>
-        <w:t>Purity?</w:t>
+        <w:t>Type System</w:t>
       </w:r>
     </w:p>
     <w:p>
@@ -562,7 +748,77 @@
       </w:pPr>
       <w:r>
         <w:rPr/>
-        <w:t>Syntax? (maybe best left to each section)</w:t>
+        <w:t>Other features</w:t>
+      </w:r>
+    </w:p>
+    <w:p>
+      <w:pPr>
+        <w:pStyle w:val="Normal"/>
+        <w:numPr>
+          <w:ilvl w:val="2"/>
+          <w:numId w:val="1"/>
+        </w:numPr>
+        <w:rPr/>
+      </w:pPr>
+      <w:r>
+        <w:rPr/>
+        <w:t>Compiler</w:t>
+      </w:r>
+    </w:p>
+    <w:p>
+      <w:pPr>
+        <w:pStyle w:val="Normal"/>
+        <w:numPr>
+          <w:ilvl w:val="3"/>
+          <w:numId w:val="1"/>
+        </w:numPr>
+        <w:rPr/>
+      </w:pPr>
+      <w:r>
+        <w:rPr/>
+        <w:t xml:space="preserve">Among all the compilers available, the Glasgow Haskell Compiler, otherwise known as the GHC, is one of the most popular due to its ability to produce highly efficient programs for major platforms, memory and CPU profiling, its large set of libraries, </w:t>
+      </w:r>
+      <w:r>
+        <w:rPr/>
+        <w:t>and an interactive interpreter based on the compiler</w:t>
+      </w:r>
+      <w:r>
+        <w:rPr/>
+        <w:t xml:space="preserve">.  </w:t>
+      </w:r>
+      <w:r>
+        <w:rPr/>
+        <w:t>However, there are several other</w:t>
+      </w:r>
+      <w:r>
+        <w:rPr/>
+        <w:t xml:space="preserve"> well known compilers </w:t>
+      </w:r>
+      <w:r>
+        <w:rPr/>
+        <w:t>such as the</w:t>
+      </w:r>
+      <w:r>
+        <w:rPr/>
+        <w:t xml:space="preserve"> </w:t>
+      </w:r>
+      <w:r>
+        <w:rPr/>
+        <w:t>Hugs (“Haskell User's Gofer System”) compiler, a derivative of the Gofer (“Good For Equational Reasoning”).</w:t>
+      </w:r>
+    </w:p>
+    <w:p>
+      <w:pPr>
+        <w:pStyle w:val="Normal"/>
+        <w:numPr>
+          <w:ilvl w:val="3"/>
+          <w:numId w:val="1"/>
+        </w:numPr>
+        <w:rPr/>
+      </w:pPr>
+      <w:r>
+        <w:rPr/>
+        <w:t>Each of the available compilers are designed to include some form of garbage collection, since Haskell generally abstracts such low-level concepts from the user.  However, there are certain tricks that programmers are able to use in order to reduce the amount of memory usage in their programs.</w:t>
       </w:r>
     </w:p>
     <w:p>
@@ -576,7 +832,11 @@
       </w:pPr>
       <w:r>
         <w:rPr/>
-        <w:t>Modules</w:t>
+        <w:t xml:space="preserve">Modules </w:t>
+      </w:r>
+      <w:r>
+        <w:rPr/>
+        <w:t>and Packages</w:t>
       </w:r>
     </w:p>
     <w:p>
@@ -590,7 +850,141 @@
       </w:pPr>
       <w:r>
         <w:rPr/>
-        <w:t>Prelude</w:t>
+        <w:t>Modules and Libraries</w:t>
+      </w:r>
+    </w:p>
+    <w:p>
+      <w:pPr>
+        <w:pStyle w:val="Normal"/>
+        <w:numPr>
+          <w:ilvl w:val="3"/>
+          <w:numId w:val="1"/>
+        </w:numPr>
+        <w:rPr/>
+      </w:pPr>
+      <w:r>
+        <w:rPr/>
+        <w:t>In order to incorporate reusable groups of code, Haskell initially presented modules, each with an individual interface and implementation.</w:t>
+      </w:r>
+    </w:p>
+    <w:p>
+      <w:pPr>
+        <w:pStyle w:val="Normal"/>
+        <w:numPr>
+          <w:ilvl w:val="3"/>
+          <w:numId w:val="1"/>
+        </w:numPr>
+        <w:rPr/>
+      </w:pPr>
+      <w:r>
+        <w:rPr/>
+        <w:t>By the publishing of the Haskell version 1.4 Report, the interfaces were formally dropped from the language and replaced with the notion that interfaces should be able to be compiled as individual files.</w:t>
+      </w:r>
+    </w:p>
+    <w:p>
+      <w:pPr>
+        <w:pStyle w:val="Normal"/>
+        <w:numPr>
+          <w:ilvl w:val="3"/>
+          <w:numId w:val="1"/>
+        </w:numPr>
+        <w:rPr/>
+      </w:pPr>
+      <w:r>
+        <w:rPr/>
+        <w:t>As the language grew, it became apparent that a hierarchy was needed to better categorize modules and avoid overlap.</w:t>
+      </w:r>
+    </w:p>
+    <w:p>
+      <w:pPr>
+        <w:pStyle w:val="Normal"/>
+        <w:numPr>
+          <w:ilvl w:val="3"/>
+          <w:numId w:val="1"/>
+        </w:numPr>
+        <w:rPr/>
+      </w:pPr>
+      <w:r>
+        <w:rPr/>
+        <w:t>Malcolm Wallace headed a solution that used a method similar to Java for subgrouping modules under other parent modules.</w:t>
+      </w:r>
+    </w:p>
+    <w:p>
+      <w:pPr>
+        <w:pStyle w:val="Normal"/>
+        <w:numPr>
+          <w:ilvl w:val="3"/>
+          <w:numId w:val="1"/>
+        </w:numPr>
+        <w:rPr/>
+      </w:pPr>
+      <w:r>
+        <w:rPr/>
+        <w:t>Following this, even though</w:t>
+      </w:r>
+      <w:r>
+        <w:rPr/>
+        <w:t xml:space="preserve"> modules were created to promote code reuse, at first there was no means of distributing them among the community.</w:t>
+      </w:r>
+    </w:p>
+    <w:p>
+      <w:pPr>
+        <w:pStyle w:val="Normal"/>
+        <w:numPr>
+          <w:ilvl w:val="3"/>
+          <w:numId w:val="1"/>
+        </w:numPr>
+        <w:rPr/>
+      </w:pPr>
+      <w:r>
+        <w:rPr/>
+        <w:t>For this reason, Isaac Jones began work on a system designed to package and distribute modules, known as Cabal, in 2004 which was expanded by David Himmelstrup's Cabal package server, Hackage.</w:t>
+      </w:r>
+    </w:p>
+    <w:p>
+      <w:pPr>
+        <w:pStyle w:val="Normal"/>
+        <w:numPr>
+          <w:ilvl w:val="3"/>
+          <w:numId w:val="1"/>
+        </w:numPr>
+        <w:rPr/>
+      </w:pPr>
+      <w:r>
+        <w:rPr/>
+        <w:t>Furthermore</w:t>
+      </w:r>
+      <w:r>
+        <w:rPr/>
+        <w:t>, although the original release of Haskell included the Prelude library, the general standard for the language, the need arose to create a source of definitions separately from the main language.  In order to meet this need and promote a cross-platform design; teams from Hugs, GHC, and nhc worked together on open-source libraries that were compatible with each compiler.</w:t>
+      </w:r>
+    </w:p>
+    <w:p>
+      <w:pPr>
+        <w:pStyle w:val="Normal"/>
+        <w:numPr>
+          <w:ilvl w:val="3"/>
+          <w:numId w:val="1"/>
+        </w:numPr>
+        <w:rPr/>
+      </w:pPr>
+      <w:r>
+        <w:rPr/>
+        <w:t>Talk about file creation, module creation, and comments</w:t>
+      </w:r>
+    </w:p>
+    <w:p>
+      <w:pPr>
+        <w:pStyle w:val="Normal"/>
+        <w:numPr>
+          <w:ilvl w:val="1"/>
+          <w:numId w:val="1"/>
+        </w:numPr>
+        <w:rPr/>
+      </w:pPr>
+      <w:r>
+        <w:rPr/>
+        <w:t>Foreign functions?</w:t>
       </w:r>
     </w:p>
     <w:p>
@@ -619,6 +1013,229 @@
       <w:r>
         <w:rPr/>
         <w:t>Basics</w:t>
+      </w:r>
+    </w:p>
+    <w:p>
+      <w:pPr>
+        <w:pStyle w:val="Normal"/>
+        <w:numPr>
+          <w:ilvl w:val="2"/>
+          <w:numId w:val="1"/>
+        </w:numPr>
+        <w:rPr>
+          <w:i w:val="false"/>
+          <w:iCs w:val="false"/>
+        </w:rPr>
+      </w:pPr>
+      <w:r>
+        <w:rPr/>
+        <w:t xml:space="preserve">The True and False values associated with the Bool type are actually types as well.  Commonly used operators of Bool include several that are C-influenced, such as AND (&amp;&amp;), OR (||), and equivalence (==).  Other operators include “not” for inversion, and not equal to (/=).  </w:t>
+      </w:r>
+      <w:r>
+        <w:rPr/>
+        <w:t xml:space="preserve">For the Char type, relational operators for checking exact equality (== and /=), C-like comparative equality (&lt;, &gt;, &lt;=, &gt;=), and getting the minimum or maximum of two arguments (“min”, “max”) since .  There are also several special characters that use the backslash as an escape: the tab ('\t'), newline ('\n'), backslash ('\\'), single quote ('\''), and double quote ('\”').  </w:t>
+      </w:r>
+      <w:r>
+        <w:rPr/>
+        <w:t xml:space="preserve">As for the arithmetic using types of Int, Integer, or Double; </w:t>
+      </w:r>
+      <w:r>
+        <w:rPr/>
+        <w:t xml:space="preserve">there are operators for addition (+), subtraction (–), multiplication (*), negation of the sign (“negate”), absolute value (“abs”), retrieving the sign in terms of positive or negative one (“signum”), raise to an integer power (^), raise to a floating-point power (**), and also allows the use of relational operators.  In the case of the subtraction operator, it may also be placed before the value to represent the negative of that value, which often needs to be grouped within parentheses in order to avoid confusing the compiler.  Moreover, integer and floating point types have slightly differing operators.  For types of Int and Integer, there are the division (“div”) and modulus (“mod”) operators, while floating point types such as Double have the division (/), reciprocal (“recip”) operators.  By convention, operators specified as words would normally have to be specified as in the prefix form, </w:t>
+      </w:r>
+      <w:r>
+        <w:rPr>
+          <w:i/>
+          <w:iCs/>
+        </w:rPr>
+        <w:t>operator value [value]</w:t>
+      </w:r>
+      <w:r>
+        <w:rPr>
+          <w:i w:val="false"/>
+          <w:iCs w:val="false"/>
+        </w:rPr>
+        <w:t xml:space="preserve">, but may also be used as an infix format if surrounded by backticks, </w:t>
+      </w:r>
+      <w:r>
+        <w:rPr>
+          <w:i/>
+          <w:iCs/>
+        </w:rPr>
+        <w:t>value `operator` value</w:t>
+      </w:r>
+      <w:r>
+        <w:rPr>
+          <w:i w:val="false"/>
+          <w:iCs w:val="false"/>
+        </w:rPr>
+        <w:t xml:space="preserve">.  </w:t>
+      </w:r>
+      <w:r>
+        <w:rPr>
+          <w:i w:val="false"/>
+          <w:iCs w:val="false"/>
+        </w:rPr>
+        <w:t xml:space="preserve">In addition, there are several other special operators for these types that are built into the standard Prelude library, for example, rounding (“ceiling”, “floor”, “round”),  trigonometry (“cos”, “sin”, “tan”, “acos”, “asin”, “atan”), exponentials (“exp”), PI (“pi”), square root (“sqrt”), and logarithms (“log”, “logBase”) </w:t>
+      </w:r>
+      <w:r>
+        <w:rPr>
+          <w:i w:val="false"/>
+          <w:iCs w:val="false"/>
+        </w:rPr>
+        <w:t>(Thompson, 1999)</w:t>
+      </w:r>
+      <w:r>
+        <w:rPr>
+          <w:i w:val="false"/>
+          <w:iCs w:val="false"/>
+        </w:rPr>
+        <w:t>.</w:t>
+      </w:r>
+    </w:p>
+    <w:p>
+      <w:pPr>
+        <w:pStyle w:val="Normal"/>
+        <w:numPr>
+          <w:ilvl w:val="1"/>
+          <w:numId w:val="1"/>
+        </w:numPr>
+        <w:rPr/>
+      </w:pPr>
+      <w:r>
+        <w:rPr/>
+        <w:t>Composite</w:t>
+      </w:r>
+    </w:p>
+    <w:p>
+      <w:pPr>
+        <w:pStyle w:val="Normal"/>
+        <w:numPr>
+          <w:ilvl w:val="2"/>
+          <w:numId w:val="1"/>
+        </w:numPr>
+        <w:rPr>
+          <w:i w:val="false"/>
+          <w:iCs w:val="false"/>
+        </w:rPr>
+      </w:pPr>
+      <w:r>
+        <w:rPr/>
+        <w:t xml:space="preserve">Furthermore, Haskell also implements several composite types derived from its basic types.  The two foremost examples of composite types are the list and tuple.  The type of each list (“[]”) and tuple (“()”) is defined by the types that they contain.  That is, a list is allowed to contain any number of elements of a single </w:t>
+      </w:r>
+      <w:r>
+        <w:rPr>
+          <w:i/>
+          <w:iCs/>
+        </w:rPr>
+        <w:t>type</w:t>
+      </w:r>
+      <w:r>
+        <w:rPr>
+          <w:i w:val="false"/>
+          <w:iCs w:val="false"/>
+        </w:rPr>
+        <w:t xml:space="preserve"> and may continue to grow in size, where examples could include a list of Int types (“[Int]”) or a list of lists of Double types (“[Double]”).  On the other hand, a tuple is allowed to contain any number of various types as originally defined and whose size cannot change, such as a tuple of type Int and Char (“(Int, Char)”) or a tuple of type Double and Double (“(Double, Double)”).</w:t>
+      </w:r>
+      <w:bookmarkStart w:id="0" w:name="__UnoMark__413_964459855"/>
+      <w:bookmarkEnd w:id="0"/>
+      <w:r>
+        <w:rPr>
+          <w:i w:val="false"/>
+          <w:iCs w:val="false"/>
+        </w:rPr>
+        <w:t xml:space="preserve">  Lists and tuples both have a special type that occurs when either is empty, [] for a list and () for a tuple.  When a list or tuple is defined, it is considered to be a type.  This means that a list could contain other lists or tuples of certain types, including more lists or tuples, and tuples can contain similar types.  However, although a list may contain only a single element, there is not an existing notion of a single tuple.  </w:t>
+      </w:r>
+      <w:r>
+        <w:rPr>
+          <w:i w:val="false"/>
+          <w:iCs w:val="false"/>
+        </w:rPr>
+        <w:t xml:space="preserve">Also, since of order of lists and tuples matters, even if quantity and kinds of types in two tuples are the same, a different ordering of types within tuples results in different resulting types.  </w:t>
+      </w:r>
+      <w:r>
+        <w:rPr>
+          <w:i w:val="false"/>
+          <w:iCs w:val="false"/>
+        </w:rPr>
+        <w:t xml:space="preserve">Another common composite type is the String type, which is essentially just a list of Char (“[Char]”), </w:t>
+      </w:r>
+      <w:r>
+        <w:rPr>
+          <w:i w:val="false"/>
+          <w:iCs w:val="false"/>
+        </w:rPr>
+        <w:t>and may be specified as a set of characters listed between two sets of double quotes</w:t>
+      </w:r>
+      <w:r>
+        <w:rPr>
+          <w:i w:val="false"/>
+          <w:iCs w:val="false"/>
+        </w:rPr>
+        <w:t xml:space="preserve">.  Lists also differ from tuples in terms of operators and enumerations.  For example, it is possible to enumerate over a list of the type Int, Integer, Double, and Char.  These enumerations may be performed by using “..” within the lists for integer and floating point types in the form [1..10], which will produce a list of integers from 1-10, or character types in the form ['a'..'z'], producing a list of characters containing characters 'a'-'z'.  It is also possible to add a step by which values will be generated by denoting an enumeration like [1,3..10], resulting in a list counting by two's until the largest value that matches the step up to the last specified value is reached (the last number generated in this case is 9).  The main </w:t>
+      </w:r>
+      <w:r>
+        <w:rPr>
+          <w:i w:val="false"/>
+          <w:iCs w:val="false"/>
+        </w:rPr>
+        <w:t>functions over a</w:t>
+      </w:r>
+      <w:r>
+        <w:rPr>
+          <w:i w:val="false"/>
+          <w:iCs w:val="false"/>
+        </w:rPr>
+        <w:t xml:space="preserve"> list include concatenation of two lists (++)  and construction of a list (:), which appends an element to the front of a list and where the format is specified as </w:t>
+      </w:r>
+      <w:r>
+        <w:rPr>
+          <w:i/>
+          <w:iCs/>
+        </w:rPr>
+        <w:t>element : [list]</w:t>
+      </w:r>
+      <w:r>
+        <w:rPr>
+          <w:i w:val="false"/>
+          <w:iCs w:val="false"/>
+        </w:rPr>
+        <w:t xml:space="preserve">, grabbing the first element of a list (“head”), </w:t>
+      </w:r>
+      <w:r>
+        <w:rPr>
+          <w:i w:val="false"/>
+          <w:iCs w:val="false"/>
+        </w:rPr>
+        <w:t xml:space="preserve">grabbing the list of elements after the first element (“tail”), taking a list of the first </w:t>
+      </w:r>
+      <w:r>
+        <w:rPr>
+          <w:i/>
+          <w:iCs/>
+        </w:rPr>
+        <w:t>n</w:t>
+      </w:r>
+      <w:r>
+        <w:rPr>
+          <w:i w:val="false"/>
+          <w:iCs w:val="false"/>
+        </w:rPr>
+        <w:t xml:space="preserve"> elements of a list (“take”), taking all but the first </w:t>
+      </w:r>
+      <w:r>
+        <w:rPr>
+          <w:i/>
+          <w:iCs/>
+        </w:rPr>
+        <w:t>n</w:t>
+      </w:r>
+      <w:r>
+        <w:rPr>
+          <w:i w:val="false"/>
+          <w:iCs w:val="false"/>
+        </w:rPr>
+        <w:t xml:space="preserve"> elements of a list (“drop”).  The common functions for tuples are much smaller in number, that is, retrieving the first element (“fst”) or the second element (“snd”) of a tuple (O'Sullivan et al., 2008).</w:t>
       </w:r>
     </w:p>
     <w:p>
@@ -947,7 +1564,60 @@
       </w:pPr>
       <w:r>
         <w:rPr/>
-        <w:t xml:space="preserve">So, is Haskell projected to continue living?  According to these developments in the academic and industrial communities, it seems to likely be so.  This assessment may be further confirmed when evaluating the the active state of its community both in the IRC channel and the Haskell Wiki, which is the official Haskell website.  For instance, the Haskell 2010 Report was just recently released, setting revised standards for the language by those who contributed to the mailing list and discussion boards.  Considering all these factors, it may even be possible that an increase in developments may be seen in the near future. </w:t>
+        <w:t>So, is Haskell projected to continue living?  According to these developments in the academic and industrial communities, it seems to likely be so.  This assessment may be further confirmed when evaluating the the active state of its community both in the IRC channel and the Haskell Wiki, which is the official Haskell website.  For instance, the Haskell 2010 Report was just recently released, setting revised standards for the language by those who contributed to the mailing list and discussion boards.  Considering all these factors, it may even be possible that an increase in developments may be seen in the near future.</w:t>
+      </w:r>
+    </w:p>
+    <w:p>
+      <w:pPr>
+        <w:pStyle w:val="Normal"/>
+        <w:pageBreakBefore/>
+        <w:rPr/>
+      </w:pPr>
+      <w:r>
+        <w:rPr/>
+        <w:t>Notes:</w:t>
+      </w:r>
+    </w:p>
+    <w:p>
+      <w:pPr>
+        <w:pStyle w:val="Normal"/>
+        <w:numPr>
+          <w:ilvl w:val="0"/>
+          <w:numId w:val="2"/>
+        </w:numPr>
+        <w:rPr/>
+      </w:pPr>
+      <w:r>
+        <w:rPr/>
+        <w:t>Add list of original committee members to History section</w:t>
+      </w:r>
+    </w:p>
+    <w:p>
+      <w:pPr>
+        <w:pStyle w:val="Normal"/>
+        <w:numPr>
+          <w:ilvl w:val="0"/>
+          <w:numId w:val="2"/>
+        </w:numPr>
+        <w:rPr/>
+      </w:pPr>
+      <w:r>
+        <w:rPr/>
+        <w:t>Discuss creation of files and modules, importing modules, comments, layout, and keywords (page 15 in Programming in Haskell) in General Facts section</w:t>
+      </w:r>
+    </w:p>
+    <w:p>
+      <w:pPr>
+        <w:pStyle w:val="Normal"/>
+        <w:numPr>
+          <w:ilvl w:val="0"/>
+          <w:numId w:val="2"/>
+        </w:numPr>
+        <w:rPr/>
+      </w:pPr>
+      <w:r>
+        <w:rPr/>
+        <w:t>Maybe elaborate more on the difference between variables as expressions in Haskell as opposed to imperative lagnuages (O'Sullivan et al., 2008, p. 28)</w:t>
       </w:r>
     </w:p>
     <w:sectPr>
@@ -1078,6 +1748,143 @@
   <w:abstractNum w:abstractNumId="2">
     <w:lvl w:ilvl="0">
       <w:start w:val="1"/>
+      <w:numFmt w:val="bullet"/>
+      <w:lvlText w:val=""/>
+      <w:lvlJc w:val="left"/>
+      <w:pPr>
+        <w:tabs>
+          <w:tab w:val="num" w:pos="720"/>
+        </w:tabs>
+        <w:ind w:left="720" w:hanging="360"/>
+      </w:pPr>
+      <w:rPr>
+        <w:rFonts w:ascii="Symbol" w:hAnsi="Symbol" w:cs="Symbol" w:hint="default"/>
+      </w:rPr>
+    </w:lvl>
+    <w:lvl w:ilvl="1">
+      <w:start w:val="1"/>
+      <w:numFmt w:val="bullet"/>
+      <w:lvlText w:val="◦"/>
+      <w:lvlJc w:val="left"/>
+      <w:pPr>
+        <w:tabs>
+          <w:tab w:val="num" w:pos="1080"/>
+        </w:tabs>
+        <w:ind w:left="1080" w:hanging="360"/>
+      </w:pPr>
+      <w:rPr>
+        <w:rFonts w:ascii="OpenSymbol" w:hAnsi="OpenSymbol" w:cs="OpenSymbol" w:hint="default"/>
+      </w:rPr>
+    </w:lvl>
+    <w:lvl w:ilvl="2">
+      <w:start w:val="1"/>
+      <w:numFmt w:val="bullet"/>
+      <w:lvlText w:val="▪"/>
+      <w:lvlJc w:val="left"/>
+      <w:pPr>
+        <w:tabs>
+          <w:tab w:val="num" w:pos="1440"/>
+        </w:tabs>
+        <w:ind w:left="1440" w:hanging="360"/>
+      </w:pPr>
+      <w:rPr>
+        <w:rFonts w:ascii="OpenSymbol" w:hAnsi="OpenSymbol" w:cs="OpenSymbol" w:hint="default"/>
+      </w:rPr>
+    </w:lvl>
+    <w:lvl w:ilvl="3">
+      <w:start w:val="1"/>
+      <w:numFmt w:val="bullet"/>
+      <w:lvlText w:val=""/>
+      <w:lvlJc w:val="left"/>
+      <w:pPr>
+        <w:tabs>
+          <w:tab w:val="num" w:pos="1800"/>
+        </w:tabs>
+        <w:ind w:left="1800" w:hanging="360"/>
+      </w:pPr>
+      <w:rPr>
+        <w:rFonts w:ascii="Symbol" w:hAnsi="Symbol" w:cs="Symbol" w:hint="default"/>
+      </w:rPr>
+    </w:lvl>
+    <w:lvl w:ilvl="4">
+      <w:start w:val="1"/>
+      <w:numFmt w:val="bullet"/>
+      <w:lvlText w:val="◦"/>
+      <w:lvlJc w:val="left"/>
+      <w:pPr>
+        <w:tabs>
+          <w:tab w:val="num" w:pos="2160"/>
+        </w:tabs>
+        <w:ind w:left="2160" w:hanging="360"/>
+      </w:pPr>
+      <w:rPr>
+        <w:rFonts w:ascii="OpenSymbol" w:hAnsi="OpenSymbol" w:cs="OpenSymbol" w:hint="default"/>
+      </w:rPr>
+    </w:lvl>
+    <w:lvl w:ilvl="5">
+      <w:start w:val="1"/>
+      <w:numFmt w:val="bullet"/>
+      <w:lvlText w:val="▪"/>
+      <w:lvlJc w:val="left"/>
+      <w:pPr>
+        <w:tabs>
+          <w:tab w:val="num" w:pos="2520"/>
+        </w:tabs>
+        <w:ind w:left="2520" w:hanging="360"/>
+      </w:pPr>
+      <w:rPr>
+        <w:rFonts w:ascii="OpenSymbol" w:hAnsi="OpenSymbol" w:cs="OpenSymbol" w:hint="default"/>
+      </w:rPr>
+    </w:lvl>
+    <w:lvl w:ilvl="6">
+      <w:start w:val="1"/>
+      <w:numFmt w:val="bullet"/>
+      <w:lvlText w:val=""/>
+      <w:lvlJc w:val="left"/>
+      <w:pPr>
+        <w:tabs>
+          <w:tab w:val="num" w:pos="2880"/>
+        </w:tabs>
+        <w:ind w:left="2880" w:hanging="360"/>
+      </w:pPr>
+      <w:rPr>
+        <w:rFonts w:ascii="Symbol" w:hAnsi="Symbol" w:cs="Symbol" w:hint="default"/>
+      </w:rPr>
+    </w:lvl>
+    <w:lvl w:ilvl="7">
+      <w:start w:val="1"/>
+      <w:numFmt w:val="bullet"/>
+      <w:lvlText w:val="◦"/>
+      <w:lvlJc w:val="left"/>
+      <w:pPr>
+        <w:tabs>
+          <w:tab w:val="num" w:pos="3240"/>
+        </w:tabs>
+        <w:ind w:left="3240" w:hanging="360"/>
+      </w:pPr>
+      <w:rPr>
+        <w:rFonts w:ascii="OpenSymbol" w:hAnsi="OpenSymbol" w:cs="OpenSymbol" w:hint="default"/>
+      </w:rPr>
+    </w:lvl>
+    <w:lvl w:ilvl="8">
+      <w:start w:val="1"/>
+      <w:numFmt w:val="bullet"/>
+      <w:lvlText w:val="▪"/>
+      <w:lvlJc w:val="left"/>
+      <w:pPr>
+        <w:tabs>
+          <w:tab w:val="num" w:pos="3600"/>
+        </w:tabs>
+        <w:ind w:left="3600" w:hanging="360"/>
+      </w:pPr>
+      <w:rPr>
+        <w:rFonts w:ascii="OpenSymbol" w:hAnsi="OpenSymbol" w:cs="OpenSymbol" w:hint="default"/>
+      </w:rPr>
+    </w:lvl>
+  </w:abstractNum>
+  <w:abstractNum w:abstractNumId="3">
+    <w:lvl w:ilvl="0">
+      <w:start w:val="1"/>
       <w:numFmt w:val="none"/>
       <w:suff w:val="nothing"/>
       <w:lvlText w:val=""/>
@@ -1199,6 +2006,9 @@
   </w:num>
   <w:num w:numId="2">
     <w:abstractNumId w:val="2"/>
+  </w:num>
+  <w:num w:numId="3">
+    <w:abstractNumId w:val="3"/>
   </w:num>
 </w:numbering>
 </file>
@@ -1240,6 +2050,12 @@
       <w:color w:val="000080"/>
       <w:u w:val="single"/>
       <w:lang w:val="zxx" w:eastAsia="zxx" w:bidi="zxx"/>
+    </w:rPr>
+  </w:style>
+  <w:style w:type="character" w:styleId="Bullets">
+    <w:name w:val="Bullets"/>
+    <w:rPr>
+      <w:rFonts w:ascii="OpenSymbol" w:hAnsi="OpenSymbol" w:eastAsia="OpenSymbol" w:cs="OpenSymbol"/>
     </w:rPr>
   </w:style>
   <w:style w:type="paragraph" w:styleId="Heading">

</xml_diff>

<commit_message>
Updating with mostly completed section on data types and new info on functions.
</commit_message>
<xml_diff>
--- a/HaskellOutline.docx
+++ b/HaskellOutline.docx
@@ -1135,23 +1135,14 @@
           <w:i w:val="false"/>
           <w:iCs w:val="false"/>
         </w:rPr>
-        <w:t xml:space="preserve"> and may continue to grow in size, where examples could include a list of Int types (“[Int]”) or a list of lists of Double types (“[Double]”).  On the other hand, a tuple is allowed to contain any number of various types as originally defined and whose size cannot change, such as a tuple of type Int and Char (“(Int, Char)”) or a tuple of type Double and Double (“(Double, Double)”).</w:t>
-      </w:r>
-      <w:bookmarkStart w:id="0" w:name="__UnoMark__413_964459855"/>
-      <w:bookmarkEnd w:id="0"/>
-      <w:r>
-        <w:rPr>
-          <w:i w:val="false"/>
-          <w:iCs w:val="false"/>
-        </w:rPr>
-        <w:t xml:space="preserve">  Lists and tuples both have a special type that occurs when either is empty, [] for a list and () for a tuple.  When a list or tuple is defined, it is considered to be a type.  This means that a list could contain other lists or tuples of certain types, including more lists or tuples, and tuples can contain similar types.  However, although a list may contain only a single element, there is not an existing notion of a single tuple.  </w:t>
-      </w:r>
-      <w:r>
-        <w:rPr>
-          <w:i w:val="false"/>
-          <w:iCs w:val="false"/>
-        </w:rPr>
-        <w:t xml:space="preserve">Also, since of order of lists and tuples matters, even if quantity and kinds of types in two tuples are the same, a different ordering of types within tuples results in different resulting types.  </w:t>
+        <w:t xml:space="preserve"> and may continue to grow in size, where examples could include a list of Int types (“[Int]”) or a list of lists of Double types (“[Double]”).  On the other hand, a tuple is allowed to contain any number of various types as originally defined and whose size cannot change, such as a tuple of type Int and Char (“(Int, Char)”) or a tuple of type Double and Double (“(Double, Double)”). Lists and tuples both have a special type that occurs when either is empty, [] for a list and () for a tuple.  When a list or tuple is defined, it is considered to be a type.  This means that a list could contain other lists or tuples of certain types, including more lists or tuples, and tuples can contain similar types.  However, although a list may contain only a single element, there is not an existing notion of a single tuple.  </w:t>
+      </w:r>
+      <w:r>
+        <w:rPr>
+          <w:i w:val="false"/>
+          <w:iCs w:val="false"/>
+        </w:rPr>
+        <w:t xml:space="preserve">Also, since of order of lists and tuples matters, even if quantity and kinds of types in two tuples are the same, a different ordering of types within tuples results in different resulting types. </w:t>
       </w:r>
       <w:r>
         <w:rPr>
@@ -1172,7 +1163,7 @@
           <w:i w:val="false"/>
           <w:iCs w:val="false"/>
         </w:rPr>
-        <w:t xml:space="preserve">.  Lists also differ from tuples in terms of operators and enumerations.  For example, it is possible to enumerate over a list of the type Int, Integer, Double, and Char.  These enumerations may be performed by using “..” within the lists for integer and floating point types in the form [1..10], which will produce a list of integers from 1-10, or character types in the form ['a'..'z'], producing a list of characters containing characters 'a'-'z'.  It is also possible to add a step by which values will be generated by denoting an enumeration like [1,3..10], resulting in a list counting by two's until the largest value that matches the step up to the last specified value is reached (the last number generated in this case is 9).  The main </w:t>
+        <w:t xml:space="preserve">.  Lists also differ from tuples in terms of operators and enumerations.  For example, it is possible to enumerate over a list of the type Int, Integer, Double, and Char. These enumerations may be performed by using “..” within the lists for integer and floating point types in the form [1..10], which will produce a list of integers from 1-10, or character types in the form ['a'..'z'], producing a list of characters containing characters 'a'-'z'.  It is also possible to add a step by which values will be generated by denoting an enumeration like [1,3..10], resulting in a list counting by two's until the largest value that matches the step up to the last specified value is reached (the last number generated in this case is 9).  The main </w:t>
       </w:r>
       <w:r>
         <w:rPr>
@@ -1235,7 +1226,34 @@
           <w:i w:val="false"/>
           <w:iCs w:val="false"/>
         </w:rPr>
-        <w:t xml:space="preserve"> elements of a list (“drop”).  The common functions for tuples are much smaller in number, that is, retrieving the first element (“fst”) or the second element (“snd”) of a tuple (O'Sullivan et al., 2008).</w:t>
+        <w:t xml:space="preserve"> elements of a list (“drop”), getting the length of a list (“length”), and checking if a list is empty (“null”).  More of the practical functions for lists may be found in the Data.List module.  The common functions for tuples are much smaller in number, that is, retrieving the first element (“fst”) or the second element (“snd”) of a tuple (O'Sullivan et al., 2008).</w:t>
+      </w:r>
+    </w:p>
+    <w:p>
+      <w:pPr>
+        <w:pStyle w:val="Normal"/>
+        <w:numPr>
+          <w:ilvl w:val="2"/>
+          <w:numId w:val="1"/>
+        </w:numPr>
+        <w:rPr>
+          <w:i w:val="false"/>
+          <w:iCs w:val="false"/>
+        </w:rPr>
+      </w:pPr>
+      <w:r>
+        <w:rPr>
+          <w:i w:val="false"/>
+          <w:iCs w:val="false"/>
+        </w:rPr>
+        <w:t>D</w:t>
+      </w:r>
+      <w:r>
+        <w:rPr>
+          <w:i w:val="false"/>
+          <w:iCs w:val="false"/>
+        </w:rPr>
+        <w:t>iscuss List comprehensions</w:t>
       </w:r>
     </w:p>
     <w:p>
@@ -1249,6 +1267,657 @@
       </w:pPr>
       <w:r>
         <w:rPr/>
+        <w:t>De</w:t>
+      </w:r>
+      <w:r>
+        <w:rPr/>
+        <w:t>fining types</w:t>
+      </w:r>
+    </w:p>
+    <w:p>
+      <w:pPr>
+        <w:pStyle w:val="Normal"/>
+        <w:numPr>
+          <w:ilvl w:val="2"/>
+          <w:numId w:val="1"/>
+        </w:numPr>
+        <w:rPr>
+          <w:i w:val="false"/>
+          <w:iCs w:val="false"/>
+        </w:rPr>
+      </w:pPr>
+      <w:r>
+        <w:rPr/>
+        <w:t xml:space="preserve">In Haskell there are two main methods of defining new types.  The first of these is to define a new type as a synonym of another type using the </w:t>
+      </w:r>
+      <w:r>
+        <w:rPr>
+          <w:i/>
+          <w:iCs/>
+        </w:rPr>
+        <w:t>type</w:t>
+      </w:r>
+      <w:r>
+        <w:rPr>
+          <w:i w:val="false"/>
+          <w:iCs w:val="false"/>
+        </w:rPr>
+        <w:t xml:space="preserve"> keyword followed by the capitalized name of the type in the form </w:t>
+      </w:r>
+      <w:r>
+        <w:rPr>
+          <w:i/>
+          <w:iCs/>
+        </w:rPr>
+        <w:t>type Typename = ChosenType</w:t>
+      </w:r>
+      <w:r>
+        <w:rPr>
+          <w:i w:val="false"/>
+          <w:iCs w:val="false"/>
+        </w:rPr>
+        <w:t xml:space="preserve">.  It is also possible to parameterize types, allowing a means of polymorphism and thereby also abstracting the type </w:t>
+      </w:r>
+      <w:r>
+        <w:rPr>
+          <w:i w:val="false"/>
+          <w:iCs w:val="false"/>
+        </w:rPr>
+        <w:t>(Hutton, 2007)</w:t>
+      </w:r>
+      <w:r>
+        <w:rPr>
+          <w:i w:val="false"/>
+          <w:iCs w:val="false"/>
+        </w:rPr>
+        <w:t>.</w:t>
+      </w:r>
+    </w:p>
+    <w:p>
+      <w:pPr>
+        <w:pStyle w:val="Normal"/>
+        <w:numPr>
+          <w:ilvl w:val="2"/>
+          <w:numId w:val="1"/>
+        </w:numPr>
+        <w:rPr>
+          <w:i w:val="false"/>
+          <w:iCs w:val="false"/>
+        </w:rPr>
+      </w:pPr>
+      <w:r>
+        <w:rPr>
+          <w:i w:val="false"/>
+          <w:iCs w:val="false"/>
+        </w:rPr>
+        <w:t xml:space="preserve">The second means to define a type is by use of the </w:t>
+      </w:r>
+      <w:r>
+        <w:rPr>
+          <w:i/>
+          <w:iCs/>
+        </w:rPr>
+        <w:t>data</w:t>
+      </w:r>
+      <w:r>
+        <w:rPr>
+          <w:i w:val="false"/>
+          <w:iCs w:val="false"/>
+        </w:rPr>
+        <w:t xml:space="preserve"> keyword, where the format is specified as </w:t>
+      </w:r>
+      <w:r>
+        <w:rPr>
+          <w:i/>
+          <w:iCs/>
+        </w:rPr>
+        <w:t>data Typename = Type1 [arg1, […]] [ | Type2 [arg1, […]]] [deriving (SomeClass)]</w:t>
+      </w:r>
+      <w:r>
+        <w:rPr>
+          <w:i w:val="false"/>
+          <w:iCs w:val="false"/>
+        </w:rPr>
+        <w:t xml:space="preserve">.  The left-hand side of the expression is known as the “type constructor,” which specifies the resulting type upon declaration, and each type, separated by a guard (|), on the right-hand side is referred to as a “value constructor,” which may be composed of types that may or may not take arguments.  Upon further inspection, there is also the keyword </w:t>
+      </w:r>
+      <w:r>
+        <w:rPr>
+          <w:i/>
+          <w:iCs/>
+        </w:rPr>
+        <w:t>deriving</w:t>
+      </w:r>
+      <w:r>
+        <w:rPr>
+          <w:i w:val="false"/>
+          <w:iCs w:val="false"/>
+        </w:rPr>
+        <w:t xml:space="preserve">, allowing a type to extend functionality from other classes </w:t>
+      </w:r>
+      <w:r>
+        <w:rPr>
+          <w:i w:val="false"/>
+          <w:iCs w:val="false"/>
+        </w:rPr>
+        <w:t>(O'Sullivan, 2008)</w:t>
+      </w:r>
+      <w:r>
+        <w:rPr>
+          <w:i w:val="false"/>
+          <w:iCs w:val="false"/>
+        </w:rPr>
+        <w:t>.</w:t>
+      </w:r>
+    </w:p>
+    <w:p>
+      <w:pPr>
+        <w:pStyle w:val="Normal"/>
+        <w:numPr>
+          <w:ilvl w:val="2"/>
+          <w:numId w:val="1"/>
+        </w:numPr>
+        <w:rPr>
+          <w:i w:val="false"/>
+          <w:iCs w:val="false"/>
+        </w:rPr>
+      </w:pPr>
+      <w:r>
+        <w:rPr>
+          <w:i w:val="false"/>
+          <w:iCs w:val="false"/>
+        </w:rPr>
+        <w:t xml:space="preserve">By implementing types in this way, it is considered a use of what Haskell refers to as an algebraic data type.  These kind of types are especially useful in terms of abstraction. For instance, although a tuple may be able to be used to generically accomplish the same task, it is easier to draw distinctions in cases where a type has two value constructors that are made up of the same types.  On an occasion such as this, checking for equality of two tuples may return True, but equality of two variables of the same type that were initialized with differing value constructors may return False </w:t>
+      </w:r>
+      <w:r>
+        <w:rPr>
+          <w:i w:val="false"/>
+          <w:iCs w:val="false"/>
+        </w:rPr>
+        <w:t>(O'Sullivan, 2008)</w:t>
+      </w:r>
+      <w:r>
+        <w:rPr>
+          <w:i w:val="false"/>
+          <w:iCs w:val="false"/>
+        </w:rPr>
+        <w:t>.</w:t>
+      </w:r>
+    </w:p>
+    <w:p>
+      <w:pPr>
+        <w:pStyle w:val="Normal"/>
+        <w:numPr>
+          <w:ilvl w:val="2"/>
+          <w:numId w:val="1"/>
+        </w:numPr>
+        <w:rPr>
+          <w:i w:val="false"/>
+          <w:iCs w:val="false"/>
+        </w:rPr>
+      </w:pPr>
+      <w:r>
+        <w:rPr>
+          <w:i w:val="false"/>
+          <w:iCs w:val="false"/>
+        </w:rPr>
+        <w:t xml:space="preserve">Furthermore, types defined using the </w:t>
+      </w:r>
+      <w:r>
+        <w:rPr>
+          <w:i/>
+          <w:iCs/>
+        </w:rPr>
+        <w:t>data</w:t>
+      </w:r>
+      <w:r>
+        <w:rPr>
+          <w:i w:val="false"/>
+          <w:iCs w:val="false"/>
+        </w:rPr>
+        <w:t xml:space="preserve"> keyword have the distinct advantage of the ability to define recursive types.  What this means is that a type is able to initialize a value constructor with another value constructor of the same type.  </w:t>
+      </w:r>
+      <w:r>
+        <w:rPr>
+          <w:i w:val="false"/>
+          <w:iCs w:val="false"/>
+        </w:rPr>
+        <w:t>One of t</w:t>
+      </w:r>
+      <w:r>
+        <w:rPr>
+          <w:i w:val="false"/>
+          <w:iCs w:val="false"/>
+        </w:rPr>
+        <w:t>he most trivial example</w:t>
+      </w:r>
+      <w:r>
+        <w:rPr>
+          <w:i w:val="false"/>
+          <w:iCs w:val="false"/>
+        </w:rPr>
+        <w:t>s</w:t>
+      </w:r>
+      <w:r>
+        <w:rPr>
+          <w:i w:val="false"/>
+          <w:iCs w:val="false"/>
+        </w:rPr>
+        <w:t xml:space="preserve"> of this would be a simple </w:t>
+      </w:r>
+      <w:r>
+        <w:rPr>
+          <w:i w:val="false"/>
+          <w:iCs w:val="false"/>
+        </w:rPr>
+        <w:t>list</w:t>
+      </w:r>
+      <w:r>
+        <w:rPr>
+          <w:i w:val="false"/>
+          <w:iCs w:val="false"/>
+        </w:rPr>
+        <w:t xml:space="preserve">, defined as </w:t>
+      </w:r>
+      <w:r>
+        <w:rPr>
+          <w:i/>
+          <w:iCs/>
+        </w:rPr>
+        <w:t xml:space="preserve">data </w:t>
+      </w:r>
+      <w:r>
+        <w:rPr>
+          <w:i/>
+          <w:iCs/>
+        </w:rPr>
+        <w:t xml:space="preserve">List a = Cons a </w:t>
+      </w:r>
+      <w:r>
+        <w:rPr>
+          <w:i/>
+          <w:iCs/>
+        </w:rPr>
+        <w:t>(List a) | Nil</w:t>
+      </w:r>
+      <w:r>
+        <w:rPr>
+          <w:i w:val="false"/>
+          <w:iCs w:val="false"/>
+        </w:rPr>
+        <w:t xml:space="preserve">.  Essentially, this structure parameterizes </w:t>
+      </w:r>
+      <w:r>
+        <w:rPr>
+          <w:i w:val="false"/>
+          <w:iCs w:val="false"/>
+        </w:rPr>
+        <w:t>a</w:t>
+      </w:r>
+      <w:r>
+        <w:rPr>
+          <w:i w:val="false"/>
+          <w:iCs w:val="false"/>
+        </w:rPr>
+        <w:t xml:space="preserve"> type and then </w:t>
+      </w:r>
+      <w:r>
+        <w:rPr>
+          <w:i w:val="false"/>
+          <w:iCs w:val="false"/>
+        </w:rPr>
+        <w:t xml:space="preserve">allows a choice of two value constructors.  If the Cons constructor is chosen, then it must be passed a value of any type as the first argument and a constructor or expression of the List type, otherwise  the Nil constructor must be specified.  When initializing an expression of this type, it may possibly look something like </w:t>
+      </w:r>
+      <w:r>
+        <w:rPr>
+          <w:i/>
+          <w:iCs/>
+        </w:rPr>
+        <w:t>z = Cons 'a' (Cons 'b' (Cons 'c' Nil))</w:t>
+      </w:r>
+      <w:r>
+        <w:rPr>
+          <w:i w:val="false"/>
+          <w:iCs w:val="false"/>
+        </w:rPr>
+        <w:t xml:space="preserve">.  Ultimately, the same effect of templating is also achieved in a very narrow definition, using generic parameters to encourage polymorphic types.  In cases such as this, it is important to remember that the type of the evaluated expression will be </w:t>
+      </w:r>
+      <w:r>
+        <w:rPr>
+          <w:i/>
+          <w:iCs/>
+        </w:rPr>
+        <w:t>List</w:t>
+      </w:r>
+      <w:r>
+        <w:rPr>
+          <w:i w:val="false"/>
+          <w:iCs w:val="false"/>
+        </w:rPr>
+        <w:t xml:space="preserve"> </w:t>
+      </w:r>
+      <w:r>
+        <w:rPr>
+          <w:i/>
+          <w:iCs/>
+        </w:rPr>
+        <w:t>SomeType</w:t>
+      </w:r>
+      <w:r>
+        <w:rPr>
+          <w:i w:val="false"/>
+          <w:iCs w:val="false"/>
+        </w:rPr>
+        <w:t>,</w:t>
+      </w:r>
+      <w:r>
+        <w:rPr>
+          <w:i/>
+          <w:iCs/>
+        </w:rPr>
+        <w:t xml:space="preserve"> </w:t>
+      </w:r>
+      <w:r>
+        <w:rPr>
+          <w:i w:val="false"/>
+          <w:iCs w:val="false"/>
+        </w:rPr>
+        <w:t xml:space="preserve">where </w:t>
+      </w:r>
+      <w:r>
+        <w:rPr>
+          <w:i/>
+          <w:iCs/>
+        </w:rPr>
+        <w:t>SomeType</w:t>
+      </w:r>
+      <w:r>
+        <w:rPr>
+          <w:i w:val="false"/>
+          <w:iCs w:val="false"/>
+        </w:rPr>
+        <w:t xml:space="preserve"> is the type that was filled into the generically specified parameter (Hutton, 2007).</w:t>
+      </w:r>
+    </w:p>
+    <w:p>
+      <w:pPr>
+        <w:pStyle w:val="Normal"/>
+        <w:numPr>
+          <w:ilvl w:val="0"/>
+          <w:numId w:val="1"/>
+        </w:numPr>
+        <w:rPr/>
+      </w:pPr>
+      <w:r>
+        <w:rPr/>
+        <w:t>Functions (subprograms)</w:t>
+      </w:r>
+    </w:p>
+    <w:p>
+      <w:pPr>
+        <w:pStyle w:val="Normal"/>
+        <w:numPr>
+          <w:ilvl w:val="1"/>
+          <w:numId w:val="1"/>
+        </w:numPr>
+        <w:rPr/>
+      </w:pPr>
+      <w:r>
+        <w:rPr/>
+        <w:t>Types</w:t>
+      </w:r>
+    </w:p>
+    <w:p>
+      <w:pPr>
+        <w:pStyle w:val="Normal"/>
+        <w:numPr>
+          <w:ilvl w:val="2"/>
+          <w:numId w:val="1"/>
+        </w:numPr>
+        <w:rPr>
+          <w:i w:val="false"/>
+          <w:iCs w:val="false"/>
+        </w:rPr>
+      </w:pPr>
+      <w:r>
+        <w:rPr/>
+        <w:t xml:space="preserve">As a general standard, Haskell refers to subroutines as “functions.”  Each of these functions, as a result of Haskell's type system, have a type specifically associated with it, and may be adequately described as </w:t>
+      </w:r>
+      <w:r>
+        <w:rPr>
+          <w:i/>
+          <w:iCs/>
+        </w:rPr>
+        <w:t>name :: ParameterType [→ ParameterTypeN [...]] →ReturnType</w:t>
+      </w:r>
+      <w:r>
+        <w:rPr>
+          <w:i w:val="false"/>
+          <w:iCs w:val="false"/>
+        </w:rPr>
+        <w:t xml:space="preserve">.  (EXPLAIN THE SYMBOL MEANINGS!) When defining functions, the syntax for binding function names to the appropriate expression is in the format </w:t>
+      </w:r>
+      <w:r>
+        <w:rPr>
+          <w:i/>
+          <w:iCs/>
+        </w:rPr>
+        <w:t>name [arg1 [...]]= expression</w:t>
+      </w:r>
+      <w:r>
+        <w:rPr>
+          <w:i w:val="false"/>
+          <w:iCs w:val="false"/>
+        </w:rPr>
+        <w:t xml:space="preserve">, and, if one chooses to do so, it is also possible to specify the type before the actual definition in order to provide better documentation and clarify the intention of the function to the compiler.  According to the previous type syntax description, it is possible to pass one or more arguments to a function, but doing so affects the number of parameters denoted in the type.  This is because Haskell implicitly uses “curried” functions, meaning that when more than one parameter is specified the overall function is broken up into a set of smaller functions that take a single parameter and return their result as a parameter to the calling function as its return.  In other words, the type of the function </w:t>
+      </w:r>
+      <w:r>
+        <w:rPr>
+          <w:i/>
+          <w:iCs/>
+        </w:rPr>
+        <w:t xml:space="preserve">add x y = x + y </w:t>
+      </w:r>
+      <w:r>
+        <w:rPr>
+          <w:i w:val="false"/>
+          <w:iCs w:val="false"/>
+        </w:rPr>
+        <w:t xml:space="preserve">where </w:t>
+      </w:r>
+      <w:r>
+        <w:rPr>
+          <w:i/>
+          <w:iCs/>
+        </w:rPr>
+        <w:t>x</w:t>
+      </w:r>
+      <w:r>
+        <w:rPr>
+          <w:i w:val="false"/>
+          <w:iCs w:val="false"/>
+        </w:rPr>
+        <w:t xml:space="preserve"> and </w:t>
+      </w:r>
+      <w:r>
+        <w:rPr>
+          <w:i/>
+          <w:iCs/>
+        </w:rPr>
+        <w:t xml:space="preserve">y </w:t>
+      </w:r>
+      <w:r>
+        <w:rPr>
+          <w:i w:val="false"/>
+          <w:iCs w:val="false"/>
+        </w:rPr>
+        <w:t xml:space="preserve">are of type Int is better described as </w:t>
+      </w:r>
+      <w:r>
+        <w:rPr>
+          <w:i/>
+          <w:iCs/>
+        </w:rPr>
+        <w:t xml:space="preserve">add :: Int → (Int → Int) </w:t>
+      </w:r>
+      <w:r>
+        <w:rPr>
+          <w:i w:val="false"/>
+          <w:iCs w:val="false"/>
+        </w:rPr>
+        <w:t>(Hutton, 2007).  Interestingly, this is easier to understand when considering that Haskell uses lazy evaluation to prevent expression evaluation until it is absolutely necessary.</w:t>
+      </w:r>
+    </w:p>
+    <w:p>
+      <w:pPr>
+        <w:pStyle w:val="Normal"/>
+        <w:numPr>
+          <w:ilvl w:val="1"/>
+          <w:numId w:val="1"/>
+        </w:numPr>
+        <w:rPr/>
+      </w:pPr>
+      <w:r>
+        <w:rPr/>
+        <w:t>Parameter passing</w:t>
+      </w:r>
+    </w:p>
+    <w:p>
+      <w:pPr>
+        <w:pStyle w:val="Normal"/>
+        <w:numPr>
+          <w:ilvl w:val="2"/>
+          <w:numId w:val="1"/>
+        </w:numPr>
+        <w:rPr/>
+      </w:pPr>
+      <w:r>
+        <w:rPr/>
+        <w:t>Purity and scope?</w:t>
+      </w:r>
+    </w:p>
+    <w:p>
+      <w:pPr>
+        <w:pStyle w:val="Normal"/>
+        <w:numPr>
+          <w:ilvl w:val="1"/>
+          <w:numId w:val="1"/>
+        </w:numPr>
+        <w:rPr/>
+      </w:pPr>
+      <w:r>
+        <w:rPr/>
+        <w:t>Polymorphism and abstraction</w:t>
+      </w:r>
+    </w:p>
+    <w:p>
+      <w:pPr>
+        <w:pStyle w:val="Normal"/>
+        <w:numPr>
+          <w:ilvl w:val="1"/>
+          <w:numId w:val="1"/>
+        </w:numPr>
+        <w:rPr/>
+      </w:pPr>
+      <w:r>
+        <w:rPr/>
+        <w:t>Control structures</w:t>
+      </w:r>
+    </w:p>
+    <w:p>
+      <w:pPr>
+        <w:pStyle w:val="Normal"/>
+        <w:numPr>
+          <w:ilvl w:val="1"/>
+          <w:numId w:val="1"/>
+        </w:numPr>
+        <w:rPr/>
+      </w:pPr>
+      <w:r>
+        <w:rPr/>
+        <w:t>Overloading</w:t>
+      </w:r>
+    </w:p>
+    <w:p>
+      <w:pPr>
+        <w:pStyle w:val="Normal"/>
+        <w:numPr>
+          <w:ilvl w:val="1"/>
+          <w:numId w:val="1"/>
+        </w:numPr>
+        <w:rPr/>
+      </w:pPr>
+      <w:r>
+        <w:rPr/>
+        <w:t>Recursion</w:t>
+      </w:r>
+    </w:p>
+    <w:p>
+      <w:pPr>
+        <w:pStyle w:val="Normal"/>
+        <w:numPr>
+          <w:ilvl w:val="1"/>
+          <w:numId w:val="1"/>
+        </w:numPr>
+        <w:rPr/>
+      </w:pPr>
+      <w:r>
+        <w:rPr/>
+        <w:t>Pattern Matching</w:t>
+      </w:r>
+    </w:p>
+    <w:p>
+      <w:pPr>
+        <w:pStyle w:val="Normal"/>
+        <w:numPr>
+          <w:ilvl w:val="1"/>
+          <w:numId w:val="1"/>
+        </w:numPr>
+        <w:rPr/>
+      </w:pPr>
+      <w:r>
+        <w:rPr/>
+        <w:t>Higher Order</w:t>
+      </w:r>
+    </w:p>
+    <w:p>
+      <w:pPr>
+        <w:pStyle w:val="Normal"/>
+        <w:numPr>
+          <w:ilvl w:val="0"/>
+          <w:numId w:val="1"/>
+        </w:numPr>
+        <w:rPr/>
+      </w:pPr>
+      <w:r>
+        <w:rPr/>
+        <w:t>Type classes</w:t>
+      </w:r>
+    </w:p>
+    <w:p>
+      <w:pPr>
+        <w:pStyle w:val="Normal"/>
+        <w:numPr>
+          <w:ilvl w:val="1"/>
+          <w:numId w:val="1"/>
+        </w:numPr>
+        <w:rPr/>
+      </w:pPr>
+      <w:r>
+        <w:rPr/>
+        <w:t>Basics</w:t>
+      </w:r>
+    </w:p>
+    <w:p>
+      <w:pPr>
+        <w:pStyle w:val="Normal"/>
+        <w:numPr>
+          <w:ilvl w:val="1"/>
+          <w:numId w:val="1"/>
+        </w:numPr>
+        <w:rPr/>
+      </w:pPr>
+      <w:r>
+        <w:rPr/>
         <w:t>Declarations</w:t>
       </w:r>
     </w:p>
@@ -1256,6 +1925,20 @@
       <w:pPr>
         <w:pStyle w:val="Normal"/>
         <w:numPr>
+          <w:ilvl w:val="2"/>
+          <w:numId w:val="1"/>
+        </w:numPr>
+        <w:rPr/>
+      </w:pPr>
+      <w:r>
+        <w:rPr/>
+        <w:t>Recursion?</w:t>
+      </w:r>
+    </w:p>
+    <w:p>
+      <w:pPr>
+        <w:pStyle w:val="Normal"/>
+        <w:numPr>
           <w:ilvl w:val="0"/>
           <w:numId w:val="1"/>
         </w:numPr>
@@ -1263,7 +1946,7 @@
       </w:pPr>
       <w:r>
         <w:rPr/>
-        <w:t>Functions (subprograms)</w:t>
+        <w:t>Monads</w:t>
       </w:r>
     </w:p>
     <w:p>
@@ -1277,7 +1960,7 @@
       </w:pPr>
       <w:r>
         <w:rPr/>
-        <w:t>Purity?</w:t>
+        <w:t>I/O</w:t>
       </w:r>
     </w:p>
     <w:p>
@@ -1291,147 +1974,7 @@
       </w:pPr>
       <w:r>
         <w:rPr/>
-        <w:t>Control structures?</w:t>
-      </w:r>
-    </w:p>
-    <w:p>
-      <w:pPr>
-        <w:pStyle w:val="Normal"/>
-        <w:numPr>
-          <w:ilvl w:val="1"/>
-          <w:numId w:val="1"/>
-        </w:numPr>
-        <w:rPr/>
-      </w:pPr>
-      <w:r>
-        <w:rPr/>
-        <w:t>Recursion?</w:t>
-      </w:r>
-    </w:p>
-    <w:p>
-      <w:pPr>
-        <w:pStyle w:val="Normal"/>
-        <w:numPr>
-          <w:ilvl w:val="0"/>
-          <w:numId w:val="1"/>
-        </w:numPr>
-        <w:rPr/>
-      </w:pPr>
-      <w:r>
-        <w:rPr/>
-        <w:t>Abstraction and Polymorphism</w:t>
-      </w:r>
-    </w:p>
-    <w:p>
-      <w:pPr>
-        <w:pStyle w:val="Normal"/>
-        <w:numPr>
-          <w:ilvl w:val="1"/>
-          <w:numId w:val="1"/>
-        </w:numPr>
-        <w:rPr/>
-      </w:pPr>
-      <w:r>
-        <w:rPr/>
-        <w:t>Abstracting types</w:t>
-      </w:r>
-    </w:p>
-    <w:p>
-      <w:pPr>
-        <w:pStyle w:val="Normal"/>
-        <w:numPr>
-          <w:ilvl w:val="0"/>
-          <w:numId w:val="1"/>
-        </w:numPr>
-        <w:rPr/>
-      </w:pPr>
-      <w:r>
-        <w:rPr/>
-        <w:t>Type classes</w:t>
-      </w:r>
-    </w:p>
-    <w:p>
-      <w:pPr>
-        <w:pStyle w:val="Normal"/>
-        <w:numPr>
-          <w:ilvl w:val="1"/>
-          <w:numId w:val="1"/>
-        </w:numPr>
-        <w:rPr/>
-      </w:pPr>
-      <w:r>
-        <w:rPr/>
-        <w:t>Basics</w:t>
-      </w:r>
-    </w:p>
-    <w:p>
-      <w:pPr>
-        <w:pStyle w:val="Normal"/>
-        <w:numPr>
-          <w:ilvl w:val="1"/>
-          <w:numId w:val="1"/>
-        </w:numPr>
-        <w:rPr/>
-      </w:pPr>
-      <w:r>
-        <w:rPr/>
-        <w:t>Declarations</w:t>
-      </w:r>
-    </w:p>
-    <w:p>
-      <w:pPr>
-        <w:pStyle w:val="Normal"/>
-        <w:numPr>
-          <w:ilvl w:val="2"/>
-          <w:numId w:val="1"/>
-        </w:numPr>
-        <w:rPr/>
-      </w:pPr>
-      <w:r>
-        <w:rPr/>
-        <w:t>Recursion?</w:t>
-      </w:r>
-    </w:p>
-    <w:p>
-      <w:pPr>
-        <w:pStyle w:val="Normal"/>
-        <w:numPr>
-          <w:ilvl w:val="0"/>
-          <w:numId w:val="1"/>
-        </w:numPr>
-        <w:rPr/>
-      </w:pPr>
-      <w:r>
-        <w:rPr/>
-        <w:t>I/O</w:t>
-      </w:r>
-    </w:p>
-    <w:p>
-      <w:pPr>
-        <w:pStyle w:val="Normal"/>
-        <w:numPr>
-          <w:ilvl w:val="0"/>
-          <w:numId w:val="1"/>
-        </w:numPr>
-        <w:rPr/>
-      </w:pPr>
-      <w:r>
-        <w:rPr/>
         <w:t>Exception Handling</w:t>
-      </w:r>
-    </w:p>
-    <w:p>
-      <w:pPr>
-        <w:pStyle w:val="Normal"/>
-        <w:numPr>
-          <w:ilvl w:val="0"/>
-          <w:numId w:val="1"/>
-        </w:numPr>
-        <w:rPr/>
-      </w:pPr>
-      <w:r>
-        <w:rPr/>
-        <w:t>Monads</w:t>
       </w:r>
     </w:p>
     <w:p>
@@ -1603,7 +2146,15 @@
       </w:pPr>
       <w:r>
         <w:rPr/>
-        <w:t>Discuss creation of files and modules, importing modules, comments, layout, and keywords (page 15 in Programming in Haskell) in General Facts section</w:t>
+        <w:t xml:space="preserve">Discuss creation of files and modules, importing modules, comments, layout, </w:t>
+      </w:r>
+      <w:r>
+        <w:rPr/>
+        <w:t xml:space="preserve">grouping with parentheses, </w:t>
+      </w:r>
+      <w:r>
+        <w:rPr/>
+        <w:t>and keywords (page 15 in Programming in Haskell) in General Facts section</w:t>
       </w:r>
     </w:p>
     <w:p>
@@ -1617,7 +2168,71 @@
       </w:pPr>
       <w:r>
         <w:rPr/>
-        <w:t>Maybe elaborate more on the difference between variables as expressions in Haskell as opposed to imperative lagnuages (O'Sullivan et al., 2008, p. 28)</w:t>
+        <w:t>Maybe elaborate more on the difference between variables as expressions in Haskell as opposed to imperative la</w:t>
+      </w:r>
+      <w:r>
+        <w:rPr/>
+        <w:t>ng</w:t>
+      </w:r>
+      <w:r>
+        <w:rPr/>
+        <w:t>uages (O'Sullivan et al., 2008, p. 28)</w:t>
+      </w:r>
+    </w:p>
+    <w:p>
+      <w:pPr>
+        <w:pStyle w:val="Normal"/>
+        <w:numPr>
+          <w:ilvl w:val="0"/>
+          <w:numId w:val="2"/>
+        </w:numPr>
+        <w:rPr/>
+      </w:pPr>
+      <w:r>
+        <w:rPr/>
+        <w:t>Discuss list comprehensions in the Data Types section</w:t>
+      </w:r>
+    </w:p>
+    <w:p>
+      <w:pPr>
+        <w:pStyle w:val="Normal"/>
+        <w:numPr>
+          <w:ilvl w:val="0"/>
+          <w:numId w:val="2"/>
+        </w:numPr>
+        <w:rPr/>
+      </w:pPr>
+      <w:r>
+        <w:rPr/>
+        <w:t>Add a point about lazy evaluation when discussing enumerations in the Data Types section</w:t>
+      </w:r>
+    </w:p>
+    <w:p>
+      <w:pPr>
+        <w:pStyle w:val="Normal"/>
+        <w:numPr>
+          <w:ilvl w:val="0"/>
+          <w:numId w:val="2"/>
+        </w:numPr>
+        <w:rPr/>
+      </w:pPr>
+      <w:r>
+        <w:rPr/>
+        <w:t>Is it possible to create a list of unevaluated functions?</w:t>
+      </w:r>
+    </w:p>
+    <w:p>
+      <w:pPr>
+        <w:pStyle w:val="Normal"/>
+        <w:numPr>
+          <w:ilvl w:val="0"/>
+          <w:numId w:val="2"/>
+        </w:numPr>
+        <w:rPr/>
+      </w:pPr>
+      <w:r>
+        <w:rPr/>
+        <w:t>Elaborate on purity from (O'Sullivan et al., 2008)?  This is probably not necessary.</w:t>
       </w:r>
     </w:p>
     <w:sectPr>

</xml_diff>

<commit_message>
Adding more work on functions.
</commit_message>
<xml_diff>
--- a/HaskellOutline.docx
+++ b/HaskellOutline.docx
@@ -1708,7 +1708,21 @@
           <w:i w:val="false"/>
           <w:iCs w:val="false"/>
         </w:rPr>
-        <w:t xml:space="preserve">, and, if one chooses to do so, it is also possible to specify the type before the actual definition in order to provide better documentation and clarify the intention of the function to the compiler.  According to the previous type syntax description, it is possible to pass one or more arguments to a function, but doing so affects the number of parameters denoted in the type.  This is because Haskell implicitly uses “curried” functions, meaning that when more than one parameter is specified the overall function is broken up into a set of smaller functions that take a single parameter and return their result as a parameter to the calling function as its return.  In other words, the type of the function </w:t>
+        <w:t xml:space="preserve">, and, if one chooses to do so, it is also possible to specify the type before the actual definition in order to provide better documentation and clarify the intention of the function to the compiler.  According to the previous type syntax description, it is possible to pass one or more arguments to a function, but doing so affects the number of parameters denoted in the type.  This is because Haskell implicitly uses “curried” functions, meaning that when more than one parameter is specified the overall function is broken up into a set of smaller functions that take a single parameter and return their result as a </w:t>
+      </w:r>
+      <w:r>
+        <w:rPr>
+          <w:i w:val="false"/>
+          <w:iCs w:val="false"/>
+        </w:rPr>
+        <w:t>function</w:t>
+      </w:r>
+      <w:r>
+        <w:rPr>
+          <w:i w:val="false"/>
+          <w:iCs w:val="false"/>
+        </w:rPr>
+        <w:t xml:space="preserve"> to the calling function as its return.  In other words, the type of the function </w:t>
       </w:r>
       <w:r>
         <w:rPr>
@@ -1764,7 +1778,42 @@
           <w:i w:val="false"/>
           <w:iCs w:val="false"/>
         </w:rPr>
-        <w:t>(Hutton, 2007).  Interestingly, this is easier to understand when considering that Haskell uses lazy evaluation to prevent expression evaluation until it is absolutely necessary.</w:t>
+        <w:t xml:space="preserve">(Hutton, 2007).  Interestingly, this is easier to understand when considering that Haskell uses lazy evaluation to prevent expression evaluation until it is absolutely necessary.  </w:t>
+      </w:r>
+      <w:r>
+        <w:rPr>
+          <w:i w:val="false"/>
+          <w:iCs w:val="false"/>
+        </w:rPr>
+        <w:t xml:space="preserve">Furthermore, the role of abstraction by polymorphism has a significant impact upon how the actions of functions may be interpreted.  For instance, when examining the type of a function, it is possible that the type may include an abstract type represented as something like </w:t>
+      </w:r>
+      <w:r>
+        <w:rPr>
+          <w:i/>
+          <w:iCs/>
+        </w:rPr>
+        <w:t>name :: [a] → [a]</w:t>
+      </w:r>
+      <w:r>
+        <w:rPr>
+          <w:i w:val="false"/>
+          <w:iCs w:val="false"/>
+        </w:rPr>
+        <w:t xml:space="preserve">.  Here, the </w:t>
+      </w:r>
+      <w:r>
+        <w:rPr>
+          <w:i/>
+          <w:iCs/>
+        </w:rPr>
+        <w:t>a</w:t>
+      </w:r>
+      <w:r>
+        <w:rPr>
+          <w:i w:val="false"/>
+          <w:iCs w:val="false"/>
+        </w:rPr>
+        <w:t xml:space="preserve"> indicates that the type is polymorphic, meaning that the function may take a list of any type and return a list of that same type (O'Sullivan et al., 2008).</w:t>
       </w:r>
     </w:p>
     <w:p>
@@ -1799,6 +1848,115 @@
       <w:pPr>
         <w:pStyle w:val="Normal"/>
         <w:numPr>
+          <w:ilvl w:val="3"/>
+          <w:numId w:val="1"/>
+        </w:numPr>
+        <w:rPr>
+          <w:i w:val="false"/>
+          <w:iCs w:val="false"/>
+        </w:rPr>
+      </w:pPr>
+      <w:r>
+        <w:rPr/>
+        <w:t>T</w:t>
+      </w:r>
+      <w:r>
+        <w:rPr/>
+        <w:t xml:space="preserve">he means by which </w:t>
+      </w:r>
+      <w:r>
+        <w:rPr/>
+        <w:t xml:space="preserve">parameters are passed further begs the question of what kind of scope each argument has.  Because of the notion of purity, it may be determined that arguments passed to a function must be passed by value as the default, since Haskell is guaranteed to to allow side effects, as long as it is not exposed to the outside world, and expressions and their resulting values are interchangeable.  That is, each expression, whether a variable or function, is local to the function in which it is defined.  The two means of declaring local expressions, apart from passed parameters, is by the use of the </w:t>
+      </w:r>
+      <w:r>
+        <w:rPr>
+          <w:i/>
+          <w:iCs/>
+        </w:rPr>
+        <w:t>let...in</w:t>
+      </w:r>
+      <w:r>
+        <w:rPr>
+          <w:i w:val="false"/>
+          <w:iCs w:val="false"/>
+        </w:rPr>
+        <w:t xml:space="preserve"> and </w:t>
+      </w:r>
+      <w:r>
+        <w:rPr>
+          <w:i/>
+          <w:iCs/>
+        </w:rPr>
+        <w:t>where</w:t>
+      </w:r>
+      <w:r>
+        <w:rPr>
+          <w:i w:val="false"/>
+          <w:iCs w:val="false"/>
+        </w:rPr>
+        <w:t xml:space="preserve"> keywords.  When using </w:t>
+      </w:r>
+      <w:r>
+        <w:rPr>
+          <w:i/>
+          <w:iCs/>
+        </w:rPr>
+        <w:t>let</w:t>
+      </w:r>
+      <w:r>
+        <w:rPr>
+          <w:i w:val="false"/>
+          <w:iCs w:val="false"/>
+        </w:rPr>
+        <w:t xml:space="preserve">, the expression is specified before the group, denoted with </w:t>
+      </w:r>
+      <w:r>
+        <w:rPr>
+          <w:i/>
+          <w:iCs/>
+        </w:rPr>
+        <w:t>in</w:t>
+      </w:r>
+      <w:r>
+        <w:rPr>
+          <w:i w:val="false"/>
+          <w:iCs w:val="false"/>
+        </w:rPr>
+        <w:t xml:space="preserve"> between the end of the expression and the beginning of the group, of expressions.  The result allows the expression to be local to the subgroup of expressions, that may also use </w:t>
+      </w:r>
+      <w:r>
+        <w:rPr>
+          <w:i/>
+          <w:iCs/>
+        </w:rPr>
+        <w:t>let...in</w:t>
+      </w:r>
+      <w:r>
+        <w:rPr>
+          <w:i w:val="false"/>
+          <w:iCs w:val="false"/>
+        </w:rPr>
+        <w:t xml:space="preserve">, and any subgroups within those expressions and so on and so forth.  However, if the name of the expression is redefined in a subgroup, then that definition is local to the scope of its subgroups.  On the other hand is the </w:t>
+      </w:r>
+      <w:r>
+        <w:rPr>
+          <w:i/>
+          <w:iCs/>
+        </w:rPr>
+        <w:t>where</w:t>
+      </w:r>
+      <w:r>
+        <w:rPr>
+          <w:i w:val="false"/>
+          <w:iCs w:val="false"/>
+        </w:rPr>
+        <w:t xml:space="preserve"> keyword, which defines an expression after the main set of expressions of a function, allowing the function to be more easily read.  In the case that global expressions are ever needed, they simply must be defined in the global space of the program file rather than being grouped within other expressions (O'Sullivan et al., 2008).</w:t>
+      </w:r>
+    </w:p>
+    <w:p>
+      <w:pPr>
+        <w:pStyle w:val="Normal"/>
+        <w:numPr>
           <w:ilvl w:val="1"/>
           <w:numId w:val="1"/>
         </w:numPr>
@@ -1806,7 +1964,175 @@
       </w:pPr>
       <w:r>
         <w:rPr/>
-        <w:t>Polymorphism and abstraction</w:t>
+        <w:t xml:space="preserve">Control structures </w:t>
+      </w:r>
+      <w:r>
+        <w:rPr/>
+        <w:t>and Guards</w:t>
+      </w:r>
+    </w:p>
+    <w:p>
+      <w:pPr>
+        <w:pStyle w:val="Normal"/>
+        <w:numPr>
+          <w:ilvl w:val="2"/>
+          <w:numId w:val="1"/>
+        </w:numPr>
+        <w:rPr>
+          <w:i w:val="false"/>
+          <w:iCs w:val="false"/>
+        </w:rPr>
+      </w:pPr>
+      <w:r>
+        <w:rPr/>
+        <w:t xml:space="preserve">Functions in Haskell are also able to use conditional expressions and what are referred to as “guards,” similar to the guards in defining types, in order to control the flow of the program.  Conditional expressions are the well known </w:t>
+      </w:r>
+      <w:r>
+        <w:rPr>
+          <w:i/>
+          <w:iCs/>
+        </w:rPr>
+        <w:t>if...then...else</w:t>
+      </w:r>
+      <w:r>
+        <w:rPr>
+          <w:i w:val="false"/>
+          <w:iCs w:val="false"/>
+        </w:rPr>
+        <w:t xml:space="preserve"> keywords.  The </w:t>
+      </w:r>
+      <w:r>
+        <w:rPr>
+          <w:i/>
+          <w:iCs/>
+        </w:rPr>
+        <w:t>if</w:t>
+      </w:r>
+      <w:r>
+        <w:rPr>
+          <w:i w:val="false"/>
+          <w:iCs w:val="false"/>
+        </w:rPr>
+        <w:t xml:space="preserve"> is followed by the expression to be evaluated, followed by </w:t>
+      </w:r>
+      <w:r>
+        <w:rPr>
+          <w:i/>
+          <w:iCs/>
+        </w:rPr>
+        <w:t>then</w:t>
+      </w:r>
+      <w:r>
+        <w:rPr>
+          <w:i w:val="false"/>
+          <w:iCs w:val="false"/>
+        </w:rPr>
+        <w:t xml:space="preserve"> and the expression that should be evaluated if the conditional expression evaluates to True, followed by </w:t>
+      </w:r>
+      <w:r>
+        <w:rPr>
+          <w:i/>
+          <w:iCs/>
+        </w:rPr>
+        <w:t>else</w:t>
+      </w:r>
+      <w:r>
+        <w:rPr>
+          <w:i w:val="false"/>
+          <w:iCs w:val="false"/>
+        </w:rPr>
+        <w:t xml:space="preserve"> and the expression that should be evaluated if the conditional expression evaluates to False.  To avoid any problems of compiler confusion that tend to arise in the case of nested </w:t>
+      </w:r>
+      <w:r>
+        <w:rPr>
+          <w:i/>
+          <w:iCs/>
+        </w:rPr>
+        <w:t>if</w:t>
+      </w:r>
+      <w:r>
+        <w:rPr>
+          <w:i w:val="false"/>
+          <w:iCs w:val="false"/>
+        </w:rPr>
+        <w:t xml:space="preserve"> statements, also known as the “dangling else,” Haskell requires that all conditional </w:t>
+      </w:r>
+      <w:r>
+        <w:rPr>
+          <w:i/>
+          <w:iCs/>
+        </w:rPr>
+        <w:t xml:space="preserve">if </w:t>
+      </w:r>
+      <w:r>
+        <w:rPr>
+          <w:i w:val="false"/>
+          <w:iCs w:val="false"/>
+        </w:rPr>
+        <w:t xml:space="preserve">expressions must have a matching </w:t>
+      </w:r>
+      <w:r>
+        <w:rPr>
+          <w:i/>
+          <w:iCs/>
+        </w:rPr>
+        <w:t>else</w:t>
+      </w:r>
+      <w:r>
+        <w:rPr>
+          <w:i w:val="false"/>
+          <w:iCs w:val="false"/>
+        </w:rPr>
+        <w:t xml:space="preserve">.  It is also key to remember that the type of expressions denoted by </w:t>
+      </w:r>
+      <w:r>
+        <w:rPr>
+          <w:i/>
+          <w:iCs/>
+        </w:rPr>
+        <w:t xml:space="preserve">then </w:t>
+      </w:r>
+      <w:r>
+        <w:rPr>
+          <w:i w:val="false"/>
+          <w:iCs w:val="false"/>
+        </w:rPr>
+        <w:t xml:space="preserve">and else must match, otherwise an error will be thrown.  Apart from this common construct, there is the ability to use guards to define expressions for a function given the argument meets certain conditions.  </w:t>
+      </w:r>
+      <w:r>
+        <w:rPr>
+          <w:i w:val="false"/>
+          <w:iCs w:val="false"/>
+        </w:rPr>
+        <w:t xml:space="preserve">For a single function, a guard (|) is initially set between the function parameter and an expression that is evaluated to either True or False, followed by the assignment operator and the expression to be evaluated if the conditional expression is true.  This initial guard expression may be followed by other guard expressions which must all have the same return type.  Each of these expressions is evaluated until there is a True result or if the end is reached.  To establish a default behavior in the case that all previous evaluations were False, the </w:t>
+      </w:r>
+      <w:r>
+        <w:rPr>
+          <w:i/>
+          <w:iCs/>
+        </w:rPr>
+        <w:t>otherwise</w:t>
+      </w:r>
+      <w:r>
+        <w:rPr>
+          <w:i w:val="false"/>
+          <w:iCs w:val="false"/>
+        </w:rPr>
+        <w:t xml:space="preserve"> keyword may be used in place of the conditional expression along with an expression to be evaluated if it is reached.  It also must be noted that the same effect could be achieved by specifying the True type instead of </w:t>
+      </w:r>
+      <w:r>
+        <w:rPr>
+          <w:i/>
+          <w:iCs/>
+        </w:rPr>
+        <w:t xml:space="preserve">otherwise </w:t>
+      </w:r>
+      <w:r>
+        <w:rPr>
+          <w:i w:val="false"/>
+          <w:iCs w:val="false"/>
+        </w:rPr>
+        <w:t>(Hutton, 2007).</w:t>
       </w:r>
     </w:p>
     <w:p>
@@ -1820,7 +2146,21 @@
       </w:pPr>
       <w:r>
         <w:rPr/>
-        <w:t>Control structures</w:t>
+        <w:t>Recursion</w:t>
+      </w:r>
+    </w:p>
+    <w:p>
+      <w:pPr>
+        <w:pStyle w:val="Normal"/>
+        <w:numPr>
+          <w:ilvl w:val="2"/>
+          <w:numId w:val="1"/>
+        </w:numPr>
+        <w:rPr/>
+      </w:pPr>
+      <w:r>
+        <w:rPr/>
+        <w:t xml:space="preserve">Due to Haskell's nature as a functional language, implementing recursion is a fairly straightforward process; in fact, recursion is absolutely necessary for performing loops since there are no loop structures defined by Haskell.  For a function to be recursive, it needs only to call itself and pass the required parameters, however, just as it is crucial in any language that allows recursion to set conditions to prevent </w:t>
       </w:r>
     </w:p>
     <w:p>
@@ -1834,105 +2174,111 @@
       </w:pPr>
       <w:r>
         <w:rPr/>
+        <w:t>Pattern Matching</w:t>
+      </w:r>
+    </w:p>
+    <w:p>
+      <w:pPr>
+        <w:pStyle w:val="Normal"/>
+        <w:numPr>
+          <w:ilvl w:val="2"/>
+          <w:numId w:val="1"/>
+        </w:numPr>
+        <w:rPr>
+          <w:i w:val="false"/>
+          <w:iCs w:val="false"/>
+        </w:rPr>
+      </w:pPr>
+      <w:r>
+        <w:rPr>
+          <w:i w:val="false"/>
+          <w:iCs w:val="false"/>
+        </w:rPr>
+        <w:t>In addition, Haskell also allows the implementation of case expressions.</w:t>
+      </w:r>
+    </w:p>
+    <w:p>
+      <w:pPr>
+        <w:pStyle w:val="Normal"/>
+        <w:numPr>
+          <w:ilvl w:val="1"/>
+          <w:numId w:val="1"/>
+        </w:numPr>
+        <w:rPr/>
+      </w:pPr>
+      <w:r>
+        <w:rPr/>
+        <w:t>Higher Order</w:t>
+      </w:r>
+    </w:p>
+    <w:p>
+      <w:pPr>
+        <w:pStyle w:val="Normal"/>
+        <w:numPr>
+          <w:ilvl w:val="0"/>
+          <w:numId w:val="1"/>
+        </w:numPr>
+        <w:rPr/>
+      </w:pPr>
+      <w:r>
+        <w:rPr/>
+        <w:t>Type classes</w:t>
+      </w:r>
+    </w:p>
+    <w:p>
+      <w:pPr>
+        <w:pStyle w:val="Normal"/>
+        <w:numPr>
+          <w:ilvl w:val="1"/>
+          <w:numId w:val="1"/>
+        </w:numPr>
+        <w:rPr/>
+      </w:pPr>
+      <w:r>
+        <w:rPr/>
+        <w:t>Basics</w:t>
+      </w:r>
+    </w:p>
+    <w:p>
+      <w:pPr>
+        <w:pStyle w:val="Normal"/>
+        <w:numPr>
+          <w:ilvl w:val="1"/>
+          <w:numId w:val="1"/>
+        </w:numPr>
+        <w:rPr/>
+      </w:pPr>
+      <w:r>
+        <w:rPr/>
+        <w:t>Declarations</w:t>
+      </w:r>
+    </w:p>
+    <w:p>
+      <w:pPr>
+        <w:pStyle w:val="Normal"/>
+        <w:numPr>
+          <w:ilvl w:val="2"/>
+          <w:numId w:val="1"/>
+        </w:numPr>
+        <w:rPr/>
+      </w:pPr>
+      <w:r>
+        <w:rPr/>
+        <w:t>Recursion?</w:t>
+      </w:r>
+    </w:p>
+    <w:p>
+      <w:pPr>
+        <w:pStyle w:val="Normal"/>
+        <w:numPr>
+          <w:ilvl w:val="1"/>
+          <w:numId w:val="1"/>
+        </w:numPr>
+        <w:rPr/>
+      </w:pPr>
+      <w:r>
+        <w:rPr/>
         <w:t>Overloading</w:t>
-      </w:r>
-    </w:p>
-    <w:p>
-      <w:pPr>
-        <w:pStyle w:val="Normal"/>
-        <w:numPr>
-          <w:ilvl w:val="1"/>
-          <w:numId w:val="1"/>
-        </w:numPr>
-        <w:rPr/>
-      </w:pPr>
-      <w:r>
-        <w:rPr/>
-        <w:t>Recursion</w:t>
-      </w:r>
-    </w:p>
-    <w:p>
-      <w:pPr>
-        <w:pStyle w:val="Normal"/>
-        <w:numPr>
-          <w:ilvl w:val="1"/>
-          <w:numId w:val="1"/>
-        </w:numPr>
-        <w:rPr/>
-      </w:pPr>
-      <w:r>
-        <w:rPr/>
-        <w:t>Pattern Matching</w:t>
-      </w:r>
-    </w:p>
-    <w:p>
-      <w:pPr>
-        <w:pStyle w:val="Normal"/>
-        <w:numPr>
-          <w:ilvl w:val="1"/>
-          <w:numId w:val="1"/>
-        </w:numPr>
-        <w:rPr/>
-      </w:pPr>
-      <w:r>
-        <w:rPr/>
-        <w:t>Higher Order</w:t>
-      </w:r>
-    </w:p>
-    <w:p>
-      <w:pPr>
-        <w:pStyle w:val="Normal"/>
-        <w:numPr>
-          <w:ilvl w:val="0"/>
-          <w:numId w:val="1"/>
-        </w:numPr>
-        <w:rPr/>
-      </w:pPr>
-      <w:r>
-        <w:rPr/>
-        <w:t>Type classes</w:t>
-      </w:r>
-    </w:p>
-    <w:p>
-      <w:pPr>
-        <w:pStyle w:val="Normal"/>
-        <w:numPr>
-          <w:ilvl w:val="1"/>
-          <w:numId w:val="1"/>
-        </w:numPr>
-        <w:rPr/>
-      </w:pPr>
-      <w:r>
-        <w:rPr/>
-        <w:t>Basics</w:t>
-      </w:r>
-    </w:p>
-    <w:p>
-      <w:pPr>
-        <w:pStyle w:val="Normal"/>
-        <w:numPr>
-          <w:ilvl w:val="1"/>
-          <w:numId w:val="1"/>
-        </w:numPr>
-        <w:rPr/>
-      </w:pPr>
-      <w:r>
-        <w:rPr/>
-        <w:t>Declarations</w:t>
-      </w:r>
-    </w:p>
-    <w:p>
-      <w:pPr>
-        <w:pStyle w:val="Normal"/>
-        <w:numPr>
-          <w:ilvl w:val="2"/>
-          <w:numId w:val="1"/>
-        </w:numPr>
-        <w:rPr/>
-      </w:pPr>
-      <w:r>
-        <w:rPr/>
-        <w:t>Recursion?</w:t>
       </w:r>
     </w:p>
     <w:p>
@@ -2233,6 +2579,48 @@
       <w:r>
         <w:rPr/>
         <w:t>Elaborate on purity from (O'Sullivan et al., 2008)?  This is probably not necessary.</w:t>
+      </w:r>
+    </w:p>
+    <w:p>
+      <w:pPr>
+        <w:pStyle w:val="Normal"/>
+        <w:numPr>
+          <w:ilvl w:val="0"/>
+          <w:numId w:val="2"/>
+        </w:numPr>
+        <w:rPr/>
+      </w:pPr>
+      <w:r>
+        <w:rPr/>
+        <w:t>Mention precedence of operators and right/left associativity in better detail in the Function section(O'Sullivan et al., 2008) (it seems that the addition associativity listed may not be correct)</w:t>
+      </w:r>
+    </w:p>
+    <w:p>
+      <w:pPr>
+        <w:pStyle w:val="Normal"/>
+        <w:numPr>
+          <w:ilvl w:val="0"/>
+          <w:numId w:val="2"/>
+        </w:numPr>
+        <w:rPr/>
+      </w:pPr>
+      <w:r>
+        <w:rPr/>
+        <w:t>Mention the assignment operator explicitly</w:t>
+      </w:r>
+    </w:p>
+    <w:p>
+      <w:pPr>
+        <w:pStyle w:val="Normal"/>
+        <w:numPr>
+          <w:ilvl w:val="0"/>
+          <w:numId w:val="2"/>
+        </w:numPr>
+        <w:rPr/>
+      </w:pPr>
+      <w:r>
+        <w:rPr/>
+        <w:t>Make a note that the associativity of currying may be explicitly set.</w:t>
       </w:r>
     </w:p>
     <w:sectPr>

</xml_diff>

<commit_message>
Updating with more completed sections.
</commit_message>
<xml_diff>
--- a/HaskellOutline.docx
+++ b/HaskellOutline.docx
@@ -1694,7 +1694,35 @@
           <w:i w:val="false"/>
           <w:iCs w:val="false"/>
         </w:rPr>
-        <w:t xml:space="preserve">.  (EXPLAIN THE SYMBOL MEANINGS!) When defining functions, the syntax for binding function names to the appropriate expression is in the format </w:t>
+        <w:t>,</w:t>
+      </w:r>
+      <w:r>
+        <w:rPr>
+          <w:i w:val="false"/>
+          <w:iCs w:val="false"/>
+        </w:rPr>
+        <w:t xml:space="preserve"> in which “→”</w:t>
+      </w:r>
+      <w:r>
+        <w:rPr>
+          <w:i w:val="false"/>
+          <w:iCs w:val="false"/>
+        </w:rPr>
+        <w:t xml:space="preserve"> </w:t>
+      </w:r>
+      <w:r>
+        <w:rPr>
+          <w:i w:val="false"/>
+          <w:iCs w:val="false"/>
+        </w:rPr>
+        <w:t xml:space="preserve">means that the type on the left returns the type to the right.  </w:t>
+      </w:r>
+      <w:r>
+        <w:rPr>
+          <w:i w:val="false"/>
+          <w:iCs w:val="false"/>
+        </w:rPr>
+        <w:t xml:space="preserve">When defining functions, the syntax for binding function names to the appropriate expression is in the format </w:t>
       </w:r>
       <w:r>
         <w:rPr>
@@ -1771,7 +1799,14 @@
           <w:i/>
           <w:iCs/>
         </w:rPr>
-        <w:t xml:space="preserve">add :: Int → (Int → Int) </w:t>
+        <w:t xml:space="preserve">add :: Int → (Int → Int).  </w:t>
+      </w:r>
+      <w:r>
+        <w:rPr>
+          <w:i w:val="false"/>
+          <w:iCs w:val="false"/>
+        </w:rPr>
+        <w:t xml:space="preserve">Also, because functions are considered expressions, it is possible to pass functions as a parameter to other functions, known as “higher-order” functions </w:t>
       </w:r>
       <w:r>
         <w:rPr>
@@ -1813,7 +1848,21 @@
           <w:i w:val="false"/>
           <w:iCs w:val="false"/>
         </w:rPr>
-        <w:t xml:space="preserve"> indicates that the type is polymorphic, meaning that the function may take a list of any type and return a list of that same type (O'Sullivan et al., 2008).</w:t>
+        <w:t xml:space="preserve"> indicates that the type is polymorphic, meaning that the function may take a list of any type and return a list of that same type.  </w:t>
+      </w:r>
+      <w:r>
+        <w:rPr>
+          <w:i w:val="false"/>
+          <w:iCs w:val="false"/>
+        </w:rPr>
+        <w:t>Finally, there is one special kind of anonymous function known as a lambda function that is preceeded by the history of lambda calculus.  These functions begin with a backslash (\) followed by the list of arguments, followed by an arrow (→) that denotes the beginning of the expression.  The lambda function, although only able to contain a single clause, is useful when it is necessary as a sort of “glue”</w:t>
+      </w:r>
+      <w:r>
+        <w:rPr>
+          <w:i w:val="false"/>
+          <w:iCs w:val="false"/>
+        </w:rPr>
+        <w:t xml:space="preserve"> (O'Sullivan et al., 2008).</w:t>
       </w:r>
     </w:p>
     <w:p>
@@ -2160,7 +2209,19 @@
       </w:pPr>
       <w:r>
         <w:rPr/>
-        <w:t xml:space="preserve">Due to Haskell's nature as a functional language, implementing recursion is a fairly straightforward process; in fact, recursion is absolutely necessary for performing loops since there are no loop structures defined by Haskell.  For a function to be recursive, it needs only to call itself and pass the required parameters, however, just as it is crucial in any language that allows recursion to set conditions to prevent </w:t>
+        <w:t xml:space="preserve">Due to Haskell's nature as a functional language, implementing recursion is a fairly straightforward process; in fact, recursion is absolutely necessary for performing loops since there are no loop structures defined by Haskell.  For a function to be recursive, it needs only to call itself and pass the required parameters, however, it is crucial, </w:t>
+      </w:r>
+      <w:r>
+        <w:rPr/>
+        <w:t xml:space="preserve">just as </w:t>
+      </w:r>
+      <w:r>
+        <w:rPr/>
+        <w:t xml:space="preserve">in any language that allows recursion, to set conditions to prevent </w:t>
+      </w:r>
+      <w:r>
+        <w:rPr/>
+        <w:t>infinite looping until a runtime error from occurring.  Also, although there are no explicit loop controls, it is possible to pass accumulator values around to each recursive functional call to emulate the same behavior.  Furthermore, even though the use of recursion is very powerful in Haskell, there are some downsides considering the principles of the language.  By stating this, it is meant that because of lazy evaluation, purity, and the implications of these in terms of setting aside memory for the values contained within each function call as well as unevaluated thunks, a problem arises when the set of data managed within a program grows very large very quickly as a result of fast-acting function calls; this problem is referred to as a “space leak” in the Haskell community.  In order to resolve this issue, the ability to explicitly use strict functions such as “seq,” which forces its first argument to be evaluated as long as it is not an algebraic type and then returns to its second argument.  Use of the “seq” function can be extremely beneficial when dealing with a quickly growing space leak, but unnecessary use also incurs overhead such as pattern matching that may actually slow down execution speed or even introduce a new space leak (O'Sullivan et al., 2008).</w:t>
       </w:r>
     </w:p>
     <w:p>
@@ -2194,7 +2255,168 @@
           <w:i w:val="false"/>
           <w:iCs w:val="false"/>
         </w:rPr>
-        <w:t>In addition, Haskell also allows the implementation of case expressions.</w:t>
+        <w:t xml:space="preserve">In addition, </w:t>
+      </w:r>
+      <w:r>
+        <w:rPr>
+          <w:i w:val="false"/>
+          <w:iCs w:val="false"/>
+        </w:rPr>
+        <w:t xml:space="preserve">functions may also be used to handle expressions based on pattern matching.  One such example of pattern matching includes </w:t>
+      </w:r>
+      <w:r>
+        <w:rPr>
+          <w:i w:val="false"/>
+          <w:iCs w:val="false"/>
+        </w:rPr>
+        <w:t xml:space="preserve">case expressions.  </w:t>
+      </w:r>
+      <w:r>
+        <w:rPr>
+          <w:i w:val="false"/>
+          <w:iCs w:val="false"/>
+        </w:rPr>
+        <w:t xml:space="preserve">By using case expressions, it is possible match the type of an expression and return another expression as a result.  The syntax for this is </w:t>
+      </w:r>
+      <w:r>
+        <w:rPr>
+          <w:i/>
+          <w:iCs/>
+        </w:rPr>
+        <w:t>case expression of</w:t>
+      </w:r>
+      <w:r>
+        <w:rPr>
+          <w:i w:val="false"/>
+          <w:iCs w:val="false"/>
+        </w:rPr>
+        <w:t xml:space="preserve"> followed by indented lines of </w:t>
+      </w:r>
+      <w:r>
+        <w:rPr>
+          <w:i/>
+          <w:iCs/>
+        </w:rPr>
+        <w:t>MatchingType → ReturnExpression</w:t>
+      </w:r>
+      <w:r>
+        <w:rPr>
+          <w:i w:val="false"/>
+          <w:iCs w:val="false"/>
+        </w:rPr>
+        <w:t xml:space="preserve"> for types that should be matched.  In the case that the expression passed matches one of the specified types, then the associated expression will be returned (O'Sullivan et al., 2008).  Other types of pattern matching may also be performed on lists, tuples, and algebraic types.  To pattern match on lists, an argument of a list type may be passed to a function, allowing the use of the construction operator to separate the head and tail of a list, such as </w:t>
+      </w:r>
+      <w:r>
+        <w:rPr>
+          <w:i/>
+          <w:iCs/>
+        </w:rPr>
+        <w:t>name (x:xs) = expression</w:t>
+      </w:r>
+      <w:r>
+        <w:rPr>
+          <w:i w:val="false"/>
+          <w:iCs w:val="false"/>
+        </w:rPr>
+        <w:t xml:space="preserve"> where </w:t>
+      </w:r>
+      <w:r>
+        <w:rPr>
+          <w:i/>
+          <w:iCs/>
+        </w:rPr>
+        <w:t>x</w:t>
+      </w:r>
+      <w:r>
+        <w:rPr>
+          <w:i w:val="false"/>
+          <w:iCs w:val="false"/>
+        </w:rPr>
+        <w:t xml:space="preserve"> is element from the head of the list and </w:t>
+      </w:r>
+      <w:r>
+        <w:rPr>
+          <w:i/>
+          <w:iCs/>
+        </w:rPr>
+        <w:t>xs</w:t>
+      </w:r>
+      <w:r>
+        <w:rPr>
+          <w:i w:val="false"/>
+          <w:iCs w:val="false"/>
+        </w:rPr>
+        <w:t xml:space="preserve"> is the list that makes of the tail of the argument.  Expressions of the correct type may also be used in place of </w:t>
+      </w:r>
+      <w:r>
+        <w:rPr>
+          <w:i/>
+          <w:iCs/>
+        </w:rPr>
+        <w:t>x</w:t>
+      </w:r>
+      <w:r>
+        <w:rPr>
+          <w:i w:val="false"/>
+          <w:iCs w:val="false"/>
+        </w:rPr>
+        <w:t xml:space="preserve"> or </w:t>
+      </w:r>
+      <w:r>
+        <w:rPr>
+          <w:i/>
+          <w:iCs/>
+        </w:rPr>
+        <w:t>xs</w:t>
+      </w:r>
+      <w:r>
+        <w:rPr>
+          <w:i w:val="false"/>
+          <w:iCs w:val="false"/>
+        </w:rPr>
+        <w:t xml:space="preserve"> to specify  a match for an exact pattern.  To perform this with tuples, simply defining a function in the form </w:t>
+      </w:r>
+      <w:r>
+        <w:rPr>
+          <w:i/>
+          <w:iCs/>
+        </w:rPr>
+        <w:t>name (arg1, arg2 [, …]) = expression</w:t>
+      </w:r>
+      <w:r>
+        <w:rPr>
+          <w:i w:val="false"/>
+          <w:iCs w:val="false"/>
+        </w:rPr>
+        <w:t xml:space="preserve"> where the number of tuple arguments matches the tuple sent as a parameter in order to retrieve individual arguments.  Lastly, to implement pattern matching with algebraic types, a function is defined as </w:t>
+      </w:r>
+      <w:r>
+        <w:rPr>
+          <w:i/>
+          <w:iCs/>
+        </w:rPr>
+        <w:t>name (ValueConstructor [argNameN …]) = expression</w:t>
+      </w:r>
+      <w:r>
+        <w:rPr>
+          <w:i w:val="false"/>
+          <w:iCs w:val="false"/>
+        </w:rPr>
+        <w:t xml:space="preserve"> and individual arguments may be retrieved by the specified name.  Finally, if the programmer knows that only certain items are needed within pattern matching, wild cards (_) may be used in place of argument names.  The benefit to using wild cards is the ability to make code clearer, preventing binding of unnecessary arguments, and it prevents bugs that may possibly arise from defining an argument but not using it in an expression (O'Sullivan et al., 2008).</w:t>
+      </w:r>
+    </w:p>
+    <w:p>
+      <w:pPr>
+        <w:pStyle w:val="Normal"/>
+        <w:numPr>
+          <w:ilvl w:val="0"/>
+          <w:numId w:val="1"/>
+        </w:numPr>
+        <w:rPr/>
+      </w:pPr>
+      <w:r>
+        <w:rPr/>
+        <w:t>Typeclasses</w:t>
       </w:r>
     </w:p>
     <w:p>
@@ -2208,21 +2430,59 @@
       </w:pPr>
       <w:r>
         <w:rPr/>
-        <w:t>Higher Order</w:t>
-      </w:r>
-    </w:p>
-    <w:p>
-      <w:pPr>
-        <w:pStyle w:val="Normal"/>
-        <w:numPr>
-          <w:ilvl w:val="0"/>
-          <w:numId w:val="1"/>
-        </w:numPr>
-        <w:rPr/>
-      </w:pPr>
-      <w:r>
-        <w:rPr/>
-        <w:t>Type classes</w:t>
+        <w:t>Basics</w:t>
+      </w:r>
+    </w:p>
+    <w:p>
+      <w:pPr>
+        <w:pStyle w:val="Normal"/>
+        <w:numPr>
+          <w:ilvl w:val="2"/>
+          <w:numId w:val="1"/>
+        </w:numPr>
+        <w:rPr>
+          <w:i w:val="false"/>
+          <w:iCs w:val="false"/>
+        </w:rPr>
+      </w:pPr>
+      <w:r>
+        <w:rPr/>
+        <w:t xml:space="preserve">Typeclasses are one of the most defining features of the Haskell language.  The reason for this is because a typeclass is essentially “a collection of types that support certain overloaded operations called </w:t>
+      </w:r>
+      <w:r>
+        <w:rPr>
+          <w:i/>
+          <w:iCs/>
+        </w:rPr>
+        <w:t>methods</w:t>
+      </w:r>
+      <w:r>
+        <w:rPr>
+          <w:i w:val="false"/>
+          <w:iCs w:val="false"/>
+        </w:rPr>
+        <w:t xml:space="preserve">” (Hutton, 2007, p. 24).  Incorporation of these structures into the language has a direct impact on the writability of commonly used functions among several specified types by compacting the code and preventing the programmer from having to define functions over and over again for different numbers and types of arguments as well as differing return types.  Several basic typeclasses </w:t>
+      </w:r>
+      <w:r>
+        <w:rPr>
+          <w:i w:val="false"/>
+          <w:iCs w:val="false"/>
+        </w:rPr>
+        <w:t>provided by the Prelude library</w:t>
+      </w:r>
+      <w:r>
+        <w:rPr>
+          <w:i w:val="false"/>
+          <w:iCs w:val="false"/>
+        </w:rPr>
+        <w:t xml:space="preserve"> are: Eq, for checking the equality of types; Ord, which handles checking how expressions compare as well as their maximum and minimum possible values; Show is used to display expressions as a string; Read takes a string representing a certain type and value and converts it appropriately; Num, used in order to provide basic arithmetic operators; Integral provides division and modulus to integers; and Fractional, which provides operators for fractional calculations of floating-point values.  </w:t>
+      </w:r>
+      <w:r>
+        <w:rPr>
+          <w:i w:val="false"/>
+          <w:iCs w:val="false"/>
+        </w:rPr>
+        <w:t>These typeclasses are what compose the majority of operators for Haskell's basic types (Hutton, 2007).</w:t>
       </w:r>
     </w:p>
     <w:p>
@@ -2236,20 +2496,6 @@
       </w:pPr>
       <w:r>
         <w:rPr/>
-        <w:t>Basics</w:t>
-      </w:r>
-    </w:p>
-    <w:p>
-      <w:pPr>
-        <w:pStyle w:val="Normal"/>
-        <w:numPr>
-          <w:ilvl w:val="1"/>
-          <w:numId w:val="1"/>
-        </w:numPr>
-        <w:rPr/>
-      </w:pPr>
-      <w:r>
-        <w:rPr/>
         <w:t>Declarations</w:t>
       </w:r>
     </w:p>
@@ -2260,25 +2506,56 @@
           <w:ilvl w:val="2"/>
           <w:numId w:val="1"/>
         </w:numPr>
-        <w:rPr/>
-      </w:pPr>
-      <w:r>
-        <w:rPr/>
-        <w:t>Recursion?</w:t>
-      </w:r>
-    </w:p>
-    <w:p>
-      <w:pPr>
-        <w:pStyle w:val="Normal"/>
-        <w:numPr>
-          <w:ilvl w:val="1"/>
-          <w:numId w:val="1"/>
-        </w:numPr>
-        <w:rPr/>
-      </w:pPr>
-      <w:r>
-        <w:rPr/>
-        <w:t>Overloading</w:t>
+        <w:rPr>
+          <w:i w:val="false"/>
+          <w:iCs w:val="false"/>
+        </w:rPr>
+      </w:pPr>
+      <w:r>
+        <w:rPr/>
+        <w:t xml:space="preserve">In order to define a new typeclass, the syntax </w:t>
+      </w:r>
+      <w:r>
+        <w:rPr>
+          <w:i/>
+          <w:iCs/>
+        </w:rPr>
+        <w:t>class TypeclassName a where</w:t>
+      </w:r>
+      <w:r>
+        <w:rPr>
+          <w:i w:val="false"/>
+          <w:iCs w:val="false"/>
+        </w:rPr>
+        <w:t xml:space="preserve"> must be used and followed by the type definitions of the functions at the very least.  If the designer of the typeclass wished to specifically define the function, then the function definition may be provided after the function type.  However, it is still necessary to declare a type as an instance of the typeclass, and this requires that at least one function be implemented.  In order to instantiate the chosen type, the syntax is as follows: </w:t>
+      </w:r>
+      <w:r>
+        <w:rPr>
+          <w:i/>
+          <w:iCs/>
+        </w:rPr>
+        <w:t>class TypeClassName ChosenType where</w:t>
+      </w:r>
+      <w:r>
+        <w:rPr>
+          <w:i w:val="false"/>
+          <w:iCs w:val="false"/>
+        </w:rPr>
+        <w:t xml:space="preserve">, and is followed  by at least one function definition.  Although this is the main way to instantiate a typeclass type, it is also possible for most basic typeclasses to simply use the </w:t>
+      </w:r>
+      <w:r>
+        <w:rPr>
+          <w:i/>
+          <w:iCs/>
+        </w:rPr>
+        <w:t>deriving</w:t>
+      </w:r>
+      <w:r>
+        <w:rPr>
+          <w:i w:val="false"/>
+          <w:iCs w:val="false"/>
+        </w:rPr>
+        <w:t xml:space="preserve"> keyword when defining types (O'Sullivan et al., 2008).</w:t>
       </w:r>
     </w:p>
     <w:p>
@@ -2621,6 +2898,20 @@
       <w:r>
         <w:rPr/>
         <w:t>Make a note that the associativity of currying may be explicitly set.</w:t>
+      </w:r>
+    </w:p>
+    <w:p>
+      <w:pPr>
+        <w:pStyle w:val="Normal"/>
+        <w:numPr>
+          <w:ilvl w:val="0"/>
+          <w:numId w:val="2"/>
+        </w:numPr>
+        <w:rPr/>
+      </w:pPr>
+      <w:r>
+        <w:rPr/>
+        <w:t>Make a mention of lambda calculus for functions</w:t>
       </w:r>
     </w:p>
     <w:sectPr>

</xml_diff>